<commit_message>
Updated items on resume
</commit_message>
<xml_diff>
--- a/static/attachments/Michael-Green-Resume.docx
+++ b/static/attachments/Michael-Green-Resume.docx
@@ -1,6 +1,6 @@
 
 <file path=word/document.xml><?xml version="1.0" encoding="utf-8"?>
-<w:document xmlns:wpc="http://schemas.microsoft.com/office/word/2010/wordprocessingCanvas" xmlns:cx="http://schemas.microsoft.com/office/drawing/2014/chartex" xmlns:cx1="http://schemas.microsoft.com/office/drawing/2015/9/8/chartex" xmlns:cx2="http://schemas.microsoft.com/office/drawing/2015/10/21/chartex" xmlns:cx3="http://schemas.microsoft.com/office/drawing/2016/5/9/chartex" xmlns:cx4="http://schemas.microsoft.com/office/drawing/2016/5/10/chartex" xmlns:cx5="http://schemas.microsoft.com/office/drawing/2016/5/11/chartex" xmlns:cx6="http://schemas.microsoft.com/office/drawing/2016/5/12/chartex" xmlns:cx7="http://schemas.microsoft.com/office/drawing/2016/5/13/chartex" xmlns:cx8="http://schemas.microsoft.com/office/drawing/2016/5/14/chartex" xmlns:mc="http://schemas.openxmlformats.org/markup-compatibility/2006" xmlns:aink="http://schemas.microsoft.com/office/drawing/2016/ink" xmlns:am3d="http://schemas.microsoft.com/office/drawing/2017/model3d" xmlns:o="urn:schemas-microsoft-com:office:office" xmlns:oel="http://schemas.microsoft.com/office/2019/extlst" xmlns:r="http://schemas.openxmlformats.org/officeDocument/2006/relationships" xmlns:m="http://schemas.openxmlformats.org/officeDocument/2006/math" xmlns:v="urn:schemas-microsoft-com:vml" xmlns:wp14="http://schemas.microsoft.com/office/word/2010/wordprocessingDrawing" xmlns:wp="http://schemas.openxmlformats.org/drawingml/2006/wordprocessingDrawing" xmlns:w10="urn:schemas-microsoft-com:office:word" xmlns:w="http://schemas.openxmlformats.org/wordprocessingml/2006/main" xmlns:w14="http://schemas.microsoft.com/office/word/2010/wordml" xmlns:w15="http://schemas.microsoft.com/office/word/2012/wordml" xmlns:w16cex="http://schemas.microsoft.com/office/word/2018/wordml/cex" xmlns:w16cid="http://schemas.microsoft.com/office/word/2016/wordml/cid" xmlns:w16="http://schemas.microsoft.com/office/word/2018/wordml" xmlns:w16du="http://schemas.microsoft.com/office/word/2023/wordml/word16du" xmlns:w16sdtdh="http://schemas.microsoft.com/office/word/2020/wordml/sdtdatahash" xmlns:w16se="http://schemas.microsoft.com/office/word/2015/wordml/symex" xmlns:wpg="http://schemas.microsoft.com/office/word/2010/wordprocessingGroup" xmlns:wpi="http://schemas.microsoft.com/office/word/2010/wordprocessingInk" xmlns:wne="http://schemas.microsoft.com/office/word/2006/wordml" xmlns:wps="http://schemas.microsoft.com/office/word/2010/wordprocessingShape" mc:Ignorable="w14 w15 w16se w16cid w16 w16cex w16sdtdh w16du wp14">
+<w:document xmlns:wpc="http://schemas.microsoft.com/office/word/2010/wordprocessingCanvas" xmlns:cx="http://schemas.microsoft.com/office/drawing/2014/chartex" xmlns:cx1="http://schemas.microsoft.com/office/drawing/2015/9/8/chartex" xmlns:cx2="http://schemas.microsoft.com/office/drawing/2015/10/21/chartex" xmlns:cx3="http://schemas.microsoft.com/office/drawing/2016/5/9/chartex" xmlns:cx4="http://schemas.microsoft.com/office/drawing/2016/5/10/chartex" xmlns:cx5="http://schemas.microsoft.com/office/drawing/2016/5/11/chartex" xmlns:cx6="http://schemas.microsoft.com/office/drawing/2016/5/12/chartex" xmlns:cx7="http://schemas.microsoft.com/office/drawing/2016/5/13/chartex" xmlns:cx8="http://schemas.microsoft.com/office/drawing/2016/5/14/chartex" xmlns:mc="http://schemas.openxmlformats.org/markup-compatibility/2006" xmlns:aink="http://schemas.microsoft.com/office/drawing/2016/ink" xmlns:am3d="http://schemas.microsoft.com/office/drawing/2017/model3d" xmlns:o="urn:schemas-microsoft-com:office:office" xmlns:oel="http://schemas.microsoft.com/office/2019/extlst" xmlns:r="http://schemas.openxmlformats.org/officeDocument/2006/relationships" xmlns:m="http://schemas.openxmlformats.org/officeDocument/2006/math" xmlns:v="urn:schemas-microsoft-com:vml" xmlns:wp14="http://schemas.microsoft.com/office/word/2010/wordprocessingDrawing" xmlns:wp="http://schemas.openxmlformats.org/drawingml/2006/wordprocessingDrawing" xmlns:w10="urn:schemas-microsoft-com:office:word" xmlns:w="http://schemas.openxmlformats.org/wordprocessingml/2006/main" xmlns:w14="http://schemas.microsoft.com/office/word/2010/wordml" xmlns:w15="http://schemas.microsoft.com/office/word/2012/wordml" xmlns:w16cex="http://schemas.microsoft.com/office/word/2018/wordml/cex" xmlns:w16cid="http://schemas.microsoft.com/office/word/2016/wordml/cid" xmlns:w16="http://schemas.microsoft.com/office/word/2018/wordml" xmlns:w16du="http://schemas.microsoft.com/office/word/2023/wordml/word16du" xmlns:w16sdtdh="http://schemas.microsoft.com/office/word/2020/wordml/sdtdatahash" xmlns:w16sdtfl="http://schemas.microsoft.com/office/word/2024/wordml/sdtformatlock" xmlns:w16se="http://schemas.microsoft.com/office/word/2015/wordml/symex" xmlns:wpg="http://schemas.microsoft.com/office/word/2010/wordprocessingGroup" xmlns:wpi="http://schemas.microsoft.com/office/word/2010/wordprocessingInk" xmlns:wne="http://schemas.microsoft.com/office/word/2006/wordml" xmlns:wps="http://schemas.microsoft.com/office/word/2010/wordprocessingShape" mc:Ignorable="w14 w15 w16se w16cid w16 w16cex w16sdtdh w16sdtfl w16du wp14">
   <w:body>
     <w:p>
       <w:pPr>
@@ -189,7 +189,13 @@
     </w:p>
     <w:p>
       <w:r>
-        <w:t xml:space="preserve">Experienced engineering leader with over 20+ years of experience in software development, technical strategy &amp; consulting.  </w:t>
+        <w:t>Experienced engineering leader with over 20</w:t>
+      </w:r>
+      <w:r>
+        <w:t xml:space="preserve"> </w:t>
+      </w:r>
+      <w:r>
+        <w:t xml:space="preserve">years of experience in software development, technical strategy &amp; consulting.  </w:t>
       </w:r>
       <w:r>
         <w:t xml:space="preserve">As </w:t>
@@ -347,15 +353,11 @@
           <w:ilvl w:val="0"/>
           <w:numId w:val="0"/>
         </w:numPr>
-        <w:rPr>
-          <w:lang w:val="fr-FR"/>
-        </w:rPr>
       </w:pPr>
       <w:r>
         <w:rPr>
           <w:b/>
           <w:bCs/>
-          <w:lang w:val="fr-FR"/>
         </w:rPr>
         <w:t>Languages</w:t>
       </w:r>
@@ -363,39 +365,20 @@
         <w:rPr>
           <w:b/>
           <w:bCs/>
-          <w:lang w:val="fr-FR"/>
         </w:rPr>
         <w:t>:</w:t>
       </w:r>
       <w:r>
-        <w:rPr>
-          <w:lang w:val="fr-FR"/>
-        </w:rPr>
         <w:t xml:space="preserve"> </w:t>
       </w:r>
       <w:r>
-        <w:rPr>
-          <w:lang w:val="fr-FR"/>
-        </w:rPr>
         <w:t>C#, JavaScript, SQL</w:t>
       </w:r>
       <w:r>
-        <w:rPr>
-          <w:lang w:val="fr-FR"/>
-        </w:rPr>
         <w:t>, TypeScript</w:t>
       </w:r>
       <w:r>
-        <w:rPr>
-          <w:lang w:val="fr-FR"/>
-        </w:rPr>
-        <w:t>, Bas</w:t>
-      </w:r>
-      <w:r>
-        <w:rPr>
-          <w:lang w:val="fr-FR"/>
-        </w:rPr>
-        <w:t>h</w:t>
+        <w:t>, Bash</w:t>
       </w:r>
     </w:p>
     <w:p>
@@ -436,10 +419,33 @@
         <w:t>Copilot Studio</w:t>
       </w:r>
       <w:r>
-        <w:t xml:space="preserve"> </w:t>
-      </w:r>
-      <w:r>
-        <w:t xml:space="preserve"> </w:t>
+        <w:t>, Azure Databricks</w:t>
+      </w:r>
+    </w:p>
+    <w:p>
+      <w:pPr>
+        <w:pStyle w:val="ListBullet"/>
+        <w:numPr>
+          <w:ilvl w:val="0"/>
+          <w:numId w:val="0"/>
+        </w:numPr>
+        <w:rPr>
+          <w:lang w:val="es-ES"/>
+        </w:rPr>
+      </w:pPr>
+      <w:r>
+        <w:rPr>
+          <w:b/>
+          <w:bCs/>
+          <w:lang w:val="es-ES"/>
+        </w:rPr>
+        <w:t>Databases:</w:t>
+      </w:r>
+      <w:r>
+        <w:rPr>
+          <w:lang w:val="es-ES"/>
+        </w:rPr>
+        <w:t xml:space="preserve"> Azure SQL, Azure CosmosDB</w:t>
       </w:r>
     </w:p>
     <w:p>
@@ -455,10 +461,20 @@
           <w:b/>
           <w:bCs/>
         </w:rPr>
-        <w:t>Databases:</w:t>
-      </w:r>
-      <w:r>
-        <w:t xml:space="preserve"> Azure SQL, Azure CosmosDB</w:t>
+        <w:t>IaaC</w:t>
+      </w:r>
+      <w:r>
+        <w:rPr>
+          <w:b/>
+          <w:bCs/>
+        </w:rPr>
+        <w:t>:</w:t>
+      </w:r>
+      <w:r>
+        <w:t xml:space="preserve"> </w:t>
+      </w:r>
+      <w:r>
+        <w:t>ARM, Terraform, Bicep</w:t>
       </w:r>
     </w:p>
     <w:p>
@@ -474,39 +490,10 @@
           <w:b/>
           <w:bCs/>
         </w:rPr>
-        <w:t>IaaC</w:t>
-      </w:r>
-      <w:r>
-        <w:rPr>
-          <w:b/>
-          <w:bCs/>
-        </w:rPr>
-        <w:t>:</w:t>
-      </w:r>
-      <w:r>
-        <w:t xml:space="preserve"> </w:t>
-      </w:r>
-      <w:r>
-        <w:t>ARM, Terraform, Bicep</w:t>
-      </w:r>
-    </w:p>
-    <w:p>
-      <w:pPr>
-        <w:pStyle w:val="ListBullet"/>
-        <w:numPr>
-          <w:ilvl w:val="0"/>
-          <w:numId w:val="0"/>
-        </w:numPr>
-      </w:pPr>
-      <w:r>
-        <w:rPr>
-          <w:b/>
-          <w:bCs/>
-        </w:rPr>
         <w:t>DevOps:</w:t>
       </w:r>
       <w:r>
-        <w:t xml:space="preserve"> Azure DevOps, GitHub, Jenkins, Team City, Octopus Deploy</w:t>
+        <w:t xml:space="preserve"> Azure DevOps, GitHub, Jenkins </w:t>
       </w:r>
     </w:p>
     <w:p>
@@ -738,7 +725,13 @@
         <w:t>olutions</w:t>
       </w:r>
       <w:r>
-        <w:t xml:space="preserve"> | Senior Partner Solution Architect</w:t>
+        <w:t xml:space="preserve"> | </w:t>
+      </w:r>
+      <w:r>
+        <w:t>Principal</w:t>
+      </w:r>
+      <w:r>
+        <w:t xml:space="preserve"> Partner Solution Architect</w:t>
       </w:r>
       <w:r>
         <w:tab/>
@@ -831,7 +824,19 @@
         <w:rPr>
           <w:lang w:val="fr-FR"/>
         </w:rPr>
+        <w:t xml:space="preserve">C#, </w:t>
+      </w:r>
+      <w:r>
+        <w:rPr>
+          <w:lang w:val="fr-FR"/>
+        </w:rPr>
         <w:t>Azure SQL, Azure OpenAI, Microsoft Fabric</w:t>
+      </w:r>
+      <w:r>
+        <w:rPr>
+          <w:lang w:val="fr-FR"/>
+        </w:rPr>
+        <w:t>, Azure Databricks</w:t>
       </w:r>
       <w:r>
         <w:rPr>
@@ -885,7 +890,7 @@
         <w:pStyle w:val="ListBullet"/>
       </w:pPr>
       <w:r>
-        <w:t>I s</w:t>
+        <w:t>S</w:t>
       </w:r>
       <w:r>
         <w:t>erved as a Virtual CTO to some of the biggest Global ISVs in Microsoft’s portfolio.</w:t>
@@ -1652,15 +1657,7 @@
         <w:t>&amp;</w:t>
       </w:r>
       <w:r>
-        <w:t xml:space="preserve"> enhance </w:t>
-      </w:r>
-      <w:proofErr w:type="gramStart"/>
-      <w:r>
-        <w:t>client’s</w:t>
-      </w:r>
-      <w:proofErr w:type="gramEnd"/>
-      <w:r>
-        <w:t xml:space="preserve"> Web-based marketing software</w:t>
+        <w:t xml:space="preserve"> enhance client’s Web-based marketing software</w:t>
       </w:r>
       <w:r>
         <w:t>.</w:t>
@@ -2285,7 +2282,7 @@
 </file>
 
 <file path=word/endnotes.xml><?xml version="1.0" encoding="utf-8"?>
-<w:endnotes xmlns:wpc="http://schemas.microsoft.com/office/word/2010/wordprocessingCanvas" xmlns:cx="http://schemas.microsoft.com/office/drawing/2014/chartex" xmlns:cx1="http://schemas.microsoft.com/office/drawing/2015/9/8/chartex" xmlns:cx2="http://schemas.microsoft.com/office/drawing/2015/10/21/chartex" xmlns:cx3="http://schemas.microsoft.com/office/drawing/2016/5/9/chartex" xmlns:cx4="http://schemas.microsoft.com/office/drawing/2016/5/10/chartex" xmlns:cx5="http://schemas.microsoft.com/office/drawing/2016/5/11/chartex" xmlns:cx6="http://schemas.microsoft.com/office/drawing/2016/5/12/chartex" xmlns:cx7="http://schemas.microsoft.com/office/drawing/2016/5/13/chartex" xmlns:cx8="http://schemas.microsoft.com/office/drawing/2016/5/14/chartex" xmlns:mc="http://schemas.openxmlformats.org/markup-compatibility/2006" xmlns:aink="http://schemas.microsoft.com/office/drawing/2016/ink" xmlns:am3d="http://schemas.microsoft.com/office/drawing/2017/model3d" xmlns:o="urn:schemas-microsoft-com:office:office" xmlns:oel="http://schemas.microsoft.com/office/2019/extlst" xmlns:r="http://schemas.openxmlformats.org/officeDocument/2006/relationships" xmlns:m="http://schemas.openxmlformats.org/officeDocument/2006/math" xmlns:v="urn:schemas-microsoft-com:vml" xmlns:wp14="http://schemas.microsoft.com/office/word/2010/wordprocessingDrawing" xmlns:wp="http://schemas.openxmlformats.org/drawingml/2006/wordprocessingDrawing" xmlns:w10="urn:schemas-microsoft-com:office:word" xmlns:w="http://schemas.openxmlformats.org/wordprocessingml/2006/main" xmlns:w14="http://schemas.microsoft.com/office/word/2010/wordml" xmlns:w15="http://schemas.microsoft.com/office/word/2012/wordml" xmlns:w16cex="http://schemas.microsoft.com/office/word/2018/wordml/cex" xmlns:w16cid="http://schemas.microsoft.com/office/word/2016/wordml/cid" xmlns:w16="http://schemas.microsoft.com/office/word/2018/wordml" xmlns:w16du="http://schemas.microsoft.com/office/word/2023/wordml/word16du" xmlns:w16sdtdh="http://schemas.microsoft.com/office/word/2020/wordml/sdtdatahash" xmlns:w16se="http://schemas.microsoft.com/office/word/2015/wordml/symex" xmlns:wpg="http://schemas.microsoft.com/office/word/2010/wordprocessingGroup" xmlns:wpi="http://schemas.microsoft.com/office/word/2010/wordprocessingInk" xmlns:wne="http://schemas.microsoft.com/office/word/2006/wordml" xmlns:wps="http://schemas.microsoft.com/office/word/2010/wordprocessingShape" mc:Ignorable="w14 w15 w16se w16cid w16 w16cex w16sdtdh w16du wp14">
+<w:endnotes xmlns:wpc="http://schemas.microsoft.com/office/word/2010/wordprocessingCanvas" xmlns:cx="http://schemas.microsoft.com/office/drawing/2014/chartex" xmlns:cx1="http://schemas.microsoft.com/office/drawing/2015/9/8/chartex" xmlns:cx2="http://schemas.microsoft.com/office/drawing/2015/10/21/chartex" xmlns:cx3="http://schemas.microsoft.com/office/drawing/2016/5/9/chartex" xmlns:cx4="http://schemas.microsoft.com/office/drawing/2016/5/10/chartex" xmlns:cx5="http://schemas.microsoft.com/office/drawing/2016/5/11/chartex" xmlns:cx6="http://schemas.microsoft.com/office/drawing/2016/5/12/chartex" xmlns:cx7="http://schemas.microsoft.com/office/drawing/2016/5/13/chartex" xmlns:cx8="http://schemas.microsoft.com/office/drawing/2016/5/14/chartex" xmlns:mc="http://schemas.openxmlformats.org/markup-compatibility/2006" xmlns:aink="http://schemas.microsoft.com/office/drawing/2016/ink" xmlns:am3d="http://schemas.microsoft.com/office/drawing/2017/model3d" xmlns:o="urn:schemas-microsoft-com:office:office" xmlns:oel="http://schemas.microsoft.com/office/2019/extlst" xmlns:r="http://schemas.openxmlformats.org/officeDocument/2006/relationships" xmlns:m="http://schemas.openxmlformats.org/officeDocument/2006/math" xmlns:v="urn:schemas-microsoft-com:vml" xmlns:wp14="http://schemas.microsoft.com/office/word/2010/wordprocessingDrawing" xmlns:wp="http://schemas.openxmlformats.org/drawingml/2006/wordprocessingDrawing" xmlns:w10="urn:schemas-microsoft-com:office:word" xmlns:w="http://schemas.openxmlformats.org/wordprocessingml/2006/main" xmlns:w14="http://schemas.microsoft.com/office/word/2010/wordml" xmlns:w15="http://schemas.microsoft.com/office/word/2012/wordml" xmlns:w16cex="http://schemas.microsoft.com/office/word/2018/wordml/cex" xmlns:w16cid="http://schemas.microsoft.com/office/word/2016/wordml/cid" xmlns:w16="http://schemas.microsoft.com/office/word/2018/wordml" xmlns:w16du="http://schemas.microsoft.com/office/word/2023/wordml/word16du" xmlns:w16sdtdh="http://schemas.microsoft.com/office/word/2020/wordml/sdtdatahash" xmlns:w16sdtfl="http://schemas.microsoft.com/office/word/2024/wordml/sdtformatlock" xmlns:w16se="http://schemas.microsoft.com/office/word/2015/wordml/symex" xmlns:wpg="http://schemas.microsoft.com/office/word/2010/wordprocessingGroup" xmlns:wpi="http://schemas.microsoft.com/office/word/2010/wordprocessingInk" xmlns:wne="http://schemas.microsoft.com/office/word/2006/wordml" xmlns:wps="http://schemas.microsoft.com/office/word/2010/wordprocessingShape" mc:Ignorable="w14 w15 w16se w16cid w16 w16cex w16sdtdh w16sdtfl w16du wp14">
   <w:endnote w:type="separator" w:id="-1">
     <w:p>
       <w:pPr>
@@ -2317,7 +2314,7 @@
 </file>
 
 <file path=word/footer1.xml><?xml version="1.0" encoding="utf-8"?>
-<w:ftr xmlns:wpc="http://schemas.microsoft.com/office/word/2010/wordprocessingCanvas" xmlns:cx="http://schemas.microsoft.com/office/drawing/2014/chartex" xmlns:cx1="http://schemas.microsoft.com/office/drawing/2015/9/8/chartex" xmlns:cx2="http://schemas.microsoft.com/office/drawing/2015/10/21/chartex" xmlns:cx3="http://schemas.microsoft.com/office/drawing/2016/5/9/chartex" xmlns:cx4="http://schemas.microsoft.com/office/drawing/2016/5/10/chartex" xmlns:cx5="http://schemas.microsoft.com/office/drawing/2016/5/11/chartex" xmlns:cx6="http://schemas.microsoft.com/office/drawing/2016/5/12/chartex" xmlns:cx7="http://schemas.microsoft.com/office/drawing/2016/5/13/chartex" xmlns:cx8="http://schemas.microsoft.com/office/drawing/2016/5/14/chartex" xmlns:mc="http://schemas.openxmlformats.org/markup-compatibility/2006" xmlns:aink="http://schemas.microsoft.com/office/drawing/2016/ink" xmlns:am3d="http://schemas.microsoft.com/office/drawing/2017/model3d" xmlns:o="urn:schemas-microsoft-com:office:office" xmlns:oel="http://schemas.microsoft.com/office/2019/extlst" xmlns:r="http://schemas.openxmlformats.org/officeDocument/2006/relationships" xmlns:m="http://schemas.openxmlformats.org/officeDocument/2006/math" xmlns:v="urn:schemas-microsoft-com:vml" xmlns:wp14="http://schemas.microsoft.com/office/word/2010/wordprocessingDrawing" xmlns:wp="http://schemas.openxmlformats.org/drawingml/2006/wordprocessingDrawing" xmlns:w10="urn:schemas-microsoft-com:office:word" xmlns:w="http://schemas.openxmlformats.org/wordprocessingml/2006/main" xmlns:w14="http://schemas.microsoft.com/office/word/2010/wordml" xmlns:w15="http://schemas.microsoft.com/office/word/2012/wordml" xmlns:w16cex="http://schemas.microsoft.com/office/word/2018/wordml/cex" xmlns:w16cid="http://schemas.microsoft.com/office/word/2016/wordml/cid" xmlns:w16="http://schemas.microsoft.com/office/word/2018/wordml" xmlns:w16du="http://schemas.microsoft.com/office/word/2023/wordml/word16du" xmlns:w16sdtdh="http://schemas.microsoft.com/office/word/2020/wordml/sdtdatahash" xmlns:w16se="http://schemas.microsoft.com/office/word/2015/wordml/symex" xmlns:wpg="http://schemas.microsoft.com/office/word/2010/wordprocessingGroup" xmlns:wpi="http://schemas.microsoft.com/office/word/2010/wordprocessingInk" xmlns:wne="http://schemas.microsoft.com/office/word/2006/wordml" xmlns:wps="http://schemas.microsoft.com/office/word/2010/wordprocessingShape" mc:Ignorable="w14 w15 w16se w16cid w16 w16cex w16sdtdh w16du wp14">
+<w:ftr xmlns:wpc="http://schemas.microsoft.com/office/word/2010/wordprocessingCanvas" xmlns:cx="http://schemas.microsoft.com/office/drawing/2014/chartex" xmlns:cx1="http://schemas.microsoft.com/office/drawing/2015/9/8/chartex" xmlns:cx2="http://schemas.microsoft.com/office/drawing/2015/10/21/chartex" xmlns:cx3="http://schemas.microsoft.com/office/drawing/2016/5/9/chartex" xmlns:cx4="http://schemas.microsoft.com/office/drawing/2016/5/10/chartex" xmlns:cx5="http://schemas.microsoft.com/office/drawing/2016/5/11/chartex" xmlns:cx6="http://schemas.microsoft.com/office/drawing/2016/5/12/chartex" xmlns:cx7="http://schemas.microsoft.com/office/drawing/2016/5/13/chartex" xmlns:cx8="http://schemas.microsoft.com/office/drawing/2016/5/14/chartex" xmlns:mc="http://schemas.openxmlformats.org/markup-compatibility/2006" xmlns:aink="http://schemas.microsoft.com/office/drawing/2016/ink" xmlns:am3d="http://schemas.microsoft.com/office/drawing/2017/model3d" xmlns:o="urn:schemas-microsoft-com:office:office" xmlns:oel="http://schemas.microsoft.com/office/2019/extlst" xmlns:r="http://schemas.openxmlformats.org/officeDocument/2006/relationships" xmlns:m="http://schemas.openxmlformats.org/officeDocument/2006/math" xmlns:v="urn:schemas-microsoft-com:vml" xmlns:wp14="http://schemas.microsoft.com/office/word/2010/wordprocessingDrawing" xmlns:wp="http://schemas.openxmlformats.org/drawingml/2006/wordprocessingDrawing" xmlns:w10="urn:schemas-microsoft-com:office:word" xmlns:w="http://schemas.openxmlformats.org/wordprocessingml/2006/main" xmlns:w14="http://schemas.microsoft.com/office/word/2010/wordml" xmlns:w15="http://schemas.microsoft.com/office/word/2012/wordml" xmlns:w16cex="http://schemas.microsoft.com/office/word/2018/wordml/cex" xmlns:w16cid="http://schemas.microsoft.com/office/word/2016/wordml/cid" xmlns:w16="http://schemas.microsoft.com/office/word/2018/wordml" xmlns:w16du="http://schemas.microsoft.com/office/word/2023/wordml/word16du" xmlns:w16sdtdh="http://schemas.microsoft.com/office/word/2020/wordml/sdtdatahash" xmlns:w16sdtfl="http://schemas.microsoft.com/office/word/2024/wordml/sdtformatlock" xmlns:w16se="http://schemas.microsoft.com/office/word/2015/wordml/symex" xmlns:wpg="http://schemas.microsoft.com/office/word/2010/wordprocessingGroup" xmlns:wpi="http://schemas.microsoft.com/office/word/2010/wordprocessingInk" xmlns:wne="http://schemas.microsoft.com/office/word/2006/wordml" xmlns:wps="http://schemas.microsoft.com/office/word/2010/wordprocessingShape" mc:Ignorable="w14 w15 w16se w16cid w16 w16cex w16sdtdh w16sdtfl w16du wp14">
   <w:p>
     <w:pPr>
       <w:pStyle w:val="Footer"/>
@@ -2327,7 +2324,7 @@
 </file>
 
 <file path=word/footer2.xml><?xml version="1.0" encoding="utf-8"?>
-<w:ftr xmlns:wpc="http://schemas.microsoft.com/office/word/2010/wordprocessingCanvas" xmlns:cx="http://schemas.microsoft.com/office/drawing/2014/chartex" xmlns:cx1="http://schemas.microsoft.com/office/drawing/2015/9/8/chartex" xmlns:cx2="http://schemas.microsoft.com/office/drawing/2015/10/21/chartex" xmlns:cx3="http://schemas.microsoft.com/office/drawing/2016/5/9/chartex" xmlns:cx4="http://schemas.microsoft.com/office/drawing/2016/5/10/chartex" xmlns:cx5="http://schemas.microsoft.com/office/drawing/2016/5/11/chartex" xmlns:cx6="http://schemas.microsoft.com/office/drawing/2016/5/12/chartex" xmlns:cx7="http://schemas.microsoft.com/office/drawing/2016/5/13/chartex" xmlns:cx8="http://schemas.microsoft.com/office/drawing/2016/5/14/chartex" xmlns:mc="http://schemas.openxmlformats.org/markup-compatibility/2006" xmlns:aink="http://schemas.microsoft.com/office/drawing/2016/ink" xmlns:am3d="http://schemas.microsoft.com/office/drawing/2017/model3d" xmlns:o="urn:schemas-microsoft-com:office:office" xmlns:oel="http://schemas.microsoft.com/office/2019/extlst" xmlns:r="http://schemas.openxmlformats.org/officeDocument/2006/relationships" xmlns:m="http://schemas.openxmlformats.org/officeDocument/2006/math" xmlns:v="urn:schemas-microsoft-com:vml" xmlns:wp14="http://schemas.microsoft.com/office/word/2010/wordprocessingDrawing" xmlns:wp="http://schemas.openxmlformats.org/drawingml/2006/wordprocessingDrawing" xmlns:w10="urn:schemas-microsoft-com:office:word" xmlns:w="http://schemas.openxmlformats.org/wordprocessingml/2006/main" xmlns:w14="http://schemas.microsoft.com/office/word/2010/wordml" xmlns:w15="http://schemas.microsoft.com/office/word/2012/wordml" xmlns:w16cex="http://schemas.microsoft.com/office/word/2018/wordml/cex" xmlns:w16cid="http://schemas.microsoft.com/office/word/2016/wordml/cid" xmlns:w16="http://schemas.microsoft.com/office/word/2018/wordml" xmlns:w16du="http://schemas.microsoft.com/office/word/2023/wordml/word16du" xmlns:w16sdtdh="http://schemas.microsoft.com/office/word/2020/wordml/sdtdatahash" xmlns:w16se="http://schemas.microsoft.com/office/word/2015/wordml/symex" xmlns:wpg="http://schemas.microsoft.com/office/word/2010/wordprocessingGroup" xmlns:wpi="http://schemas.microsoft.com/office/word/2010/wordprocessingInk" xmlns:wne="http://schemas.microsoft.com/office/word/2006/wordml" xmlns:wps="http://schemas.microsoft.com/office/word/2010/wordprocessingShape" mc:Ignorable="w14 w15 w16se w16cid w16 w16cex w16sdtdh w16du wp14">
+<w:ftr xmlns:wpc="http://schemas.microsoft.com/office/word/2010/wordprocessingCanvas" xmlns:cx="http://schemas.microsoft.com/office/drawing/2014/chartex" xmlns:cx1="http://schemas.microsoft.com/office/drawing/2015/9/8/chartex" xmlns:cx2="http://schemas.microsoft.com/office/drawing/2015/10/21/chartex" xmlns:cx3="http://schemas.microsoft.com/office/drawing/2016/5/9/chartex" xmlns:cx4="http://schemas.microsoft.com/office/drawing/2016/5/10/chartex" xmlns:cx5="http://schemas.microsoft.com/office/drawing/2016/5/11/chartex" xmlns:cx6="http://schemas.microsoft.com/office/drawing/2016/5/12/chartex" xmlns:cx7="http://schemas.microsoft.com/office/drawing/2016/5/13/chartex" xmlns:cx8="http://schemas.microsoft.com/office/drawing/2016/5/14/chartex" xmlns:mc="http://schemas.openxmlformats.org/markup-compatibility/2006" xmlns:aink="http://schemas.microsoft.com/office/drawing/2016/ink" xmlns:am3d="http://schemas.microsoft.com/office/drawing/2017/model3d" xmlns:o="urn:schemas-microsoft-com:office:office" xmlns:oel="http://schemas.microsoft.com/office/2019/extlst" xmlns:r="http://schemas.openxmlformats.org/officeDocument/2006/relationships" xmlns:m="http://schemas.openxmlformats.org/officeDocument/2006/math" xmlns:v="urn:schemas-microsoft-com:vml" xmlns:wp14="http://schemas.microsoft.com/office/word/2010/wordprocessingDrawing" xmlns:wp="http://schemas.openxmlformats.org/drawingml/2006/wordprocessingDrawing" xmlns:w10="urn:schemas-microsoft-com:office:word" xmlns:w="http://schemas.openxmlformats.org/wordprocessingml/2006/main" xmlns:w14="http://schemas.microsoft.com/office/word/2010/wordml" xmlns:w15="http://schemas.microsoft.com/office/word/2012/wordml" xmlns:w16cex="http://schemas.microsoft.com/office/word/2018/wordml/cex" xmlns:w16cid="http://schemas.microsoft.com/office/word/2016/wordml/cid" xmlns:w16="http://schemas.microsoft.com/office/word/2018/wordml" xmlns:w16du="http://schemas.microsoft.com/office/word/2023/wordml/word16du" xmlns:w16sdtdh="http://schemas.microsoft.com/office/word/2020/wordml/sdtdatahash" xmlns:w16sdtfl="http://schemas.microsoft.com/office/word/2024/wordml/sdtformatlock" xmlns:w16se="http://schemas.microsoft.com/office/word/2015/wordml/symex" xmlns:wpg="http://schemas.microsoft.com/office/word/2010/wordprocessingGroup" xmlns:wpi="http://schemas.microsoft.com/office/word/2010/wordprocessingInk" xmlns:wne="http://schemas.microsoft.com/office/word/2006/wordml" xmlns:wps="http://schemas.microsoft.com/office/word/2010/wordprocessingShape" mc:Ignorable="w14 w15 w16se w16cid w16 w16cex w16sdtdh w16sdtfl w16du wp14">
   <w:p>
     <w:pPr>
       <w:pStyle w:val="Footer"/>
@@ -2337,7 +2334,7 @@
 </file>
 
 <file path=word/footer3.xml><?xml version="1.0" encoding="utf-8"?>
-<w:ftr xmlns:wpc="http://schemas.microsoft.com/office/word/2010/wordprocessingCanvas" xmlns:cx="http://schemas.microsoft.com/office/drawing/2014/chartex" xmlns:cx1="http://schemas.microsoft.com/office/drawing/2015/9/8/chartex" xmlns:cx2="http://schemas.microsoft.com/office/drawing/2015/10/21/chartex" xmlns:cx3="http://schemas.microsoft.com/office/drawing/2016/5/9/chartex" xmlns:cx4="http://schemas.microsoft.com/office/drawing/2016/5/10/chartex" xmlns:cx5="http://schemas.microsoft.com/office/drawing/2016/5/11/chartex" xmlns:cx6="http://schemas.microsoft.com/office/drawing/2016/5/12/chartex" xmlns:cx7="http://schemas.microsoft.com/office/drawing/2016/5/13/chartex" xmlns:cx8="http://schemas.microsoft.com/office/drawing/2016/5/14/chartex" xmlns:mc="http://schemas.openxmlformats.org/markup-compatibility/2006" xmlns:aink="http://schemas.microsoft.com/office/drawing/2016/ink" xmlns:am3d="http://schemas.microsoft.com/office/drawing/2017/model3d" xmlns:o="urn:schemas-microsoft-com:office:office" xmlns:oel="http://schemas.microsoft.com/office/2019/extlst" xmlns:r="http://schemas.openxmlformats.org/officeDocument/2006/relationships" xmlns:m="http://schemas.openxmlformats.org/officeDocument/2006/math" xmlns:v="urn:schemas-microsoft-com:vml" xmlns:wp14="http://schemas.microsoft.com/office/word/2010/wordprocessingDrawing" xmlns:wp="http://schemas.openxmlformats.org/drawingml/2006/wordprocessingDrawing" xmlns:w10="urn:schemas-microsoft-com:office:word" xmlns:w="http://schemas.openxmlformats.org/wordprocessingml/2006/main" xmlns:w14="http://schemas.microsoft.com/office/word/2010/wordml" xmlns:w15="http://schemas.microsoft.com/office/word/2012/wordml" xmlns:w16cex="http://schemas.microsoft.com/office/word/2018/wordml/cex" xmlns:w16cid="http://schemas.microsoft.com/office/word/2016/wordml/cid" xmlns:w16="http://schemas.microsoft.com/office/word/2018/wordml" xmlns:w16du="http://schemas.microsoft.com/office/word/2023/wordml/word16du" xmlns:w16sdtdh="http://schemas.microsoft.com/office/word/2020/wordml/sdtdatahash" xmlns:w16se="http://schemas.microsoft.com/office/word/2015/wordml/symex" xmlns:wpg="http://schemas.microsoft.com/office/word/2010/wordprocessingGroup" xmlns:wpi="http://schemas.microsoft.com/office/word/2010/wordprocessingInk" xmlns:wne="http://schemas.microsoft.com/office/word/2006/wordml" xmlns:wps="http://schemas.microsoft.com/office/word/2010/wordprocessingShape" mc:Ignorable="w14 w15 w16se w16cid w16 w16cex w16sdtdh w16du wp14">
+<w:ftr xmlns:wpc="http://schemas.microsoft.com/office/word/2010/wordprocessingCanvas" xmlns:cx="http://schemas.microsoft.com/office/drawing/2014/chartex" xmlns:cx1="http://schemas.microsoft.com/office/drawing/2015/9/8/chartex" xmlns:cx2="http://schemas.microsoft.com/office/drawing/2015/10/21/chartex" xmlns:cx3="http://schemas.microsoft.com/office/drawing/2016/5/9/chartex" xmlns:cx4="http://schemas.microsoft.com/office/drawing/2016/5/10/chartex" xmlns:cx5="http://schemas.microsoft.com/office/drawing/2016/5/11/chartex" xmlns:cx6="http://schemas.microsoft.com/office/drawing/2016/5/12/chartex" xmlns:cx7="http://schemas.microsoft.com/office/drawing/2016/5/13/chartex" xmlns:cx8="http://schemas.microsoft.com/office/drawing/2016/5/14/chartex" xmlns:mc="http://schemas.openxmlformats.org/markup-compatibility/2006" xmlns:aink="http://schemas.microsoft.com/office/drawing/2016/ink" xmlns:am3d="http://schemas.microsoft.com/office/drawing/2017/model3d" xmlns:o="urn:schemas-microsoft-com:office:office" xmlns:oel="http://schemas.microsoft.com/office/2019/extlst" xmlns:r="http://schemas.openxmlformats.org/officeDocument/2006/relationships" xmlns:m="http://schemas.openxmlformats.org/officeDocument/2006/math" xmlns:v="urn:schemas-microsoft-com:vml" xmlns:wp14="http://schemas.microsoft.com/office/word/2010/wordprocessingDrawing" xmlns:wp="http://schemas.openxmlformats.org/drawingml/2006/wordprocessingDrawing" xmlns:w10="urn:schemas-microsoft-com:office:word" xmlns:w="http://schemas.openxmlformats.org/wordprocessingml/2006/main" xmlns:w14="http://schemas.microsoft.com/office/word/2010/wordml" xmlns:w15="http://schemas.microsoft.com/office/word/2012/wordml" xmlns:w16cex="http://schemas.microsoft.com/office/word/2018/wordml/cex" xmlns:w16cid="http://schemas.microsoft.com/office/word/2016/wordml/cid" xmlns:w16="http://schemas.microsoft.com/office/word/2018/wordml" xmlns:w16du="http://schemas.microsoft.com/office/word/2023/wordml/word16du" xmlns:w16sdtdh="http://schemas.microsoft.com/office/word/2020/wordml/sdtdatahash" xmlns:w16sdtfl="http://schemas.microsoft.com/office/word/2024/wordml/sdtformatlock" xmlns:w16se="http://schemas.microsoft.com/office/word/2015/wordml/symex" xmlns:wpg="http://schemas.microsoft.com/office/word/2010/wordprocessingGroup" xmlns:wpi="http://schemas.microsoft.com/office/word/2010/wordprocessingInk" xmlns:wne="http://schemas.microsoft.com/office/word/2006/wordml" xmlns:wps="http://schemas.microsoft.com/office/word/2010/wordprocessingShape" mc:Ignorable="w14 w15 w16se w16cid w16 w16cex w16sdtdh w16sdtfl w16du wp14">
   <w:p>
     <w:pPr>
       <w:pStyle w:val="Footer"/>
@@ -2347,7 +2344,7 @@
 </file>
 
 <file path=word/footnotes.xml><?xml version="1.0" encoding="utf-8"?>
-<w:footnotes xmlns:wpc="http://schemas.microsoft.com/office/word/2010/wordprocessingCanvas" xmlns:cx="http://schemas.microsoft.com/office/drawing/2014/chartex" xmlns:cx1="http://schemas.microsoft.com/office/drawing/2015/9/8/chartex" xmlns:cx2="http://schemas.microsoft.com/office/drawing/2015/10/21/chartex" xmlns:cx3="http://schemas.microsoft.com/office/drawing/2016/5/9/chartex" xmlns:cx4="http://schemas.microsoft.com/office/drawing/2016/5/10/chartex" xmlns:cx5="http://schemas.microsoft.com/office/drawing/2016/5/11/chartex" xmlns:cx6="http://schemas.microsoft.com/office/drawing/2016/5/12/chartex" xmlns:cx7="http://schemas.microsoft.com/office/drawing/2016/5/13/chartex" xmlns:cx8="http://schemas.microsoft.com/office/drawing/2016/5/14/chartex" xmlns:mc="http://schemas.openxmlformats.org/markup-compatibility/2006" xmlns:aink="http://schemas.microsoft.com/office/drawing/2016/ink" xmlns:am3d="http://schemas.microsoft.com/office/drawing/2017/model3d" xmlns:o="urn:schemas-microsoft-com:office:office" xmlns:oel="http://schemas.microsoft.com/office/2019/extlst" xmlns:r="http://schemas.openxmlformats.org/officeDocument/2006/relationships" xmlns:m="http://schemas.openxmlformats.org/officeDocument/2006/math" xmlns:v="urn:schemas-microsoft-com:vml" xmlns:wp14="http://schemas.microsoft.com/office/word/2010/wordprocessingDrawing" xmlns:wp="http://schemas.openxmlformats.org/drawingml/2006/wordprocessingDrawing" xmlns:w10="urn:schemas-microsoft-com:office:word" xmlns:w="http://schemas.openxmlformats.org/wordprocessingml/2006/main" xmlns:w14="http://schemas.microsoft.com/office/word/2010/wordml" xmlns:w15="http://schemas.microsoft.com/office/word/2012/wordml" xmlns:w16cex="http://schemas.microsoft.com/office/word/2018/wordml/cex" xmlns:w16cid="http://schemas.microsoft.com/office/word/2016/wordml/cid" xmlns:w16="http://schemas.microsoft.com/office/word/2018/wordml" xmlns:w16du="http://schemas.microsoft.com/office/word/2023/wordml/word16du" xmlns:w16sdtdh="http://schemas.microsoft.com/office/word/2020/wordml/sdtdatahash" xmlns:w16se="http://schemas.microsoft.com/office/word/2015/wordml/symex" xmlns:wpg="http://schemas.microsoft.com/office/word/2010/wordprocessingGroup" xmlns:wpi="http://schemas.microsoft.com/office/word/2010/wordprocessingInk" xmlns:wne="http://schemas.microsoft.com/office/word/2006/wordml" xmlns:wps="http://schemas.microsoft.com/office/word/2010/wordprocessingShape" mc:Ignorable="w14 w15 w16se w16cid w16 w16cex w16sdtdh w16du wp14">
+<w:footnotes xmlns:wpc="http://schemas.microsoft.com/office/word/2010/wordprocessingCanvas" xmlns:cx="http://schemas.microsoft.com/office/drawing/2014/chartex" xmlns:cx1="http://schemas.microsoft.com/office/drawing/2015/9/8/chartex" xmlns:cx2="http://schemas.microsoft.com/office/drawing/2015/10/21/chartex" xmlns:cx3="http://schemas.microsoft.com/office/drawing/2016/5/9/chartex" xmlns:cx4="http://schemas.microsoft.com/office/drawing/2016/5/10/chartex" xmlns:cx5="http://schemas.microsoft.com/office/drawing/2016/5/11/chartex" xmlns:cx6="http://schemas.microsoft.com/office/drawing/2016/5/12/chartex" xmlns:cx7="http://schemas.microsoft.com/office/drawing/2016/5/13/chartex" xmlns:cx8="http://schemas.microsoft.com/office/drawing/2016/5/14/chartex" xmlns:mc="http://schemas.openxmlformats.org/markup-compatibility/2006" xmlns:aink="http://schemas.microsoft.com/office/drawing/2016/ink" xmlns:am3d="http://schemas.microsoft.com/office/drawing/2017/model3d" xmlns:o="urn:schemas-microsoft-com:office:office" xmlns:oel="http://schemas.microsoft.com/office/2019/extlst" xmlns:r="http://schemas.openxmlformats.org/officeDocument/2006/relationships" xmlns:m="http://schemas.openxmlformats.org/officeDocument/2006/math" xmlns:v="urn:schemas-microsoft-com:vml" xmlns:wp14="http://schemas.microsoft.com/office/word/2010/wordprocessingDrawing" xmlns:wp="http://schemas.openxmlformats.org/drawingml/2006/wordprocessingDrawing" xmlns:w10="urn:schemas-microsoft-com:office:word" xmlns:w="http://schemas.openxmlformats.org/wordprocessingml/2006/main" xmlns:w14="http://schemas.microsoft.com/office/word/2010/wordml" xmlns:w15="http://schemas.microsoft.com/office/word/2012/wordml" xmlns:w16cex="http://schemas.microsoft.com/office/word/2018/wordml/cex" xmlns:w16cid="http://schemas.microsoft.com/office/word/2016/wordml/cid" xmlns:w16="http://schemas.microsoft.com/office/word/2018/wordml" xmlns:w16du="http://schemas.microsoft.com/office/word/2023/wordml/word16du" xmlns:w16sdtdh="http://schemas.microsoft.com/office/word/2020/wordml/sdtdatahash" xmlns:w16sdtfl="http://schemas.microsoft.com/office/word/2024/wordml/sdtformatlock" xmlns:w16se="http://schemas.microsoft.com/office/word/2015/wordml/symex" xmlns:wpg="http://schemas.microsoft.com/office/word/2010/wordprocessingGroup" xmlns:wpi="http://schemas.microsoft.com/office/word/2010/wordprocessingInk" xmlns:wne="http://schemas.microsoft.com/office/word/2006/wordml" xmlns:wps="http://schemas.microsoft.com/office/word/2010/wordprocessingShape" mc:Ignorable="w14 w15 w16se w16cid w16 w16cex w16sdtdh w16sdtfl w16du wp14">
   <w:footnote w:type="separator" w:id="-1">
     <w:p>
       <w:pPr>
@@ -2379,7 +2376,7 @@
 </file>
 
 <file path=word/header1.xml><?xml version="1.0" encoding="utf-8"?>
-<w:hdr xmlns:wpc="http://schemas.microsoft.com/office/word/2010/wordprocessingCanvas" xmlns:cx="http://schemas.microsoft.com/office/drawing/2014/chartex" xmlns:cx1="http://schemas.microsoft.com/office/drawing/2015/9/8/chartex" xmlns:cx2="http://schemas.microsoft.com/office/drawing/2015/10/21/chartex" xmlns:cx3="http://schemas.microsoft.com/office/drawing/2016/5/9/chartex" xmlns:cx4="http://schemas.microsoft.com/office/drawing/2016/5/10/chartex" xmlns:cx5="http://schemas.microsoft.com/office/drawing/2016/5/11/chartex" xmlns:cx6="http://schemas.microsoft.com/office/drawing/2016/5/12/chartex" xmlns:cx7="http://schemas.microsoft.com/office/drawing/2016/5/13/chartex" xmlns:cx8="http://schemas.microsoft.com/office/drawing/2016/5/14/chartex" xmlns:mc="http://schemas.openxmlformats.org/markup-compatibility/2006" xmlns:aink="http://schemas.microsoft.com/office/drawing/2016/ink" xmlns:am3d="http://schemas.microsoft.com/office/drawing/2017/model3d" xmlns:o="urn:schemas-microsoft-com:office:office" xmlns:oel="http://schemas.microsoft.com/office/2019/extlst" xmlns:r="http://schemas.openxmlformats.org/officeDocument/2006/relationships" xmlns:m="http://schemas.openxmlformats.org/officeDocument/2006/math" xmlns:v="urn:schemas-microsoft-com:vml" xmlns:wp14="http://schemas.microsoft.com/office/word/2010/wordprocessingDrawing" xmlns:wp="http://schemas.openxmlformats.org/drawingml/2006/wordprocessingDrawing" xmlns:w10="urn:schemas-microsoft-com:office:word" xmlns:w="http://schemas.openxmlformats.org/wordprocessingml/2006/main" xmlns:w14="http://schemas.microsoft.com/office/word/2010/wordml" xmlns:w15="http://schemas.microsoft.com/office/word/2012/wordml" xmlns:w16cex="http://schemas.microsoft.com/office/word/2018/wordml/cex" xmlns:w16cid="http://schemas.microsoft.com/office/word/2016/wordml/cid" xmlns:w16="http://schemas.microsoft.com/office/word/2018/wordml" xmlns:w16du="http://schemas.microsoft.com/office/word/2023/wordml/word16du" xmlns:w16sdtdh="http://schemas.microsoft.com/office/word/2020/wordml/sdtdatahash" xmlns:w16se="http://schemas.microsoft.com/office/word/2015/wordml/symex" xmlns:wpg="http://schemas.microsoft.com/office/word/2010/wordprocessingGroup" xmlns:wpi="http://schemas.microsoft.com/office/word/2010/wordprocessingInk" xmlns:wne="http://schemas.microsoft.com/office/word/2006/wordml" xmlns:wps="http://schemas.microsoft.com/office/word/2010/wordprocessingShape" mc:Ignorable="w14 w15 w16se w16cid w16 w16cex w16sdtdh w16du wp14">
+<w:hdr xmlns:wpc="http://schemas.microsoft.com/office/word/2010/wordprocessingCanvas" xmlns:cx="http://schemas.microsoft.com/office/drawing/2014/chartex" xmlns:cx1="http://schemas.microsoft.com/office/drawing/2015/9/8/chartex" xmlns:cx2="http://schemas.microsoft.com/office/drawing/2015/10/21/chartex" xmlns:cx3="http://schemas.microsoft.com/office/drawing/2016/5/9/chartex" xmlns:cx4="http://schemas.microsoft.com/office/drawing/2016/5/10/chartex" xmlns:cx5="http://schemas.microsoft.com/office/drawing/2016/5/11/chartex" xmlns:cx6="http://schemas.microsoft.com/office/drawing/2016/5/12/chartex" xmlns:cx7="http://schemas.microsoft.com/office/drawing/2016/5/13/chartex" xmlns:cx8="http://schemas.microsoft.com/office/drawing/2016/5/14/chartex" xmlns:mc="http://schemas.openxmlformats.org/markup-compatibility/2006" xmlns:aink="http://schemas.microsoft.com/office/drawing/2016/ink" xmlns:am3d="http://schemas.microsoft.com/office/drawing/2017/model3d" xmlns:o="urn:schemas-microsoft-com:office:office" xmlns:oel="http://schemas.microsoft.com/office/2019/extlst" xmlns:r="http://schemas.openxmlformats.org/officeDocument/2006/relationships" xmlns:m="http://schemas.openxmlformats.org/officeDocument/2006/math" xmlns:v="urn:schemas-microsoft-com:vml" xmlns:wp14="http://schemas.microsoft.com/office/word/2010/wordprocessingDrawing" xmlns:wp="http://schemas.openxmlformats.org/drawingml/2006/wordprocessingDrawing" xmlns:w10="urn:schemas-microsoft-com:office:word" xmlns:w="http://schemas.openxmlformats.org/wordprocessingml/2006/main" xmlns:w14="http://schemas.microsoft.com/office/word/2010/wordml" xmlns:w15="http://schemas.microsoft.com/office/word/2012/wordml" xmlns:w16cex="http://schemas.microsoft.com/office/word/2018/wordml/cex" xmlns:w16cid="http://schemas.microsoft.com/office/word/2016/wordml/cid" xmlns:w16="http://schemas.microsoft.com/office/word/2018/wordml" xmlns:w16du="http://schemas.microsoft.com/office/word/2023/wordml/word16du" xmlns:w16sdtdh="http://schemas.microsoft.com/office/word/2020/wordml/sdtdatahash" xmlns:w16sdtfl="http://schemas.microsoft.com/office/word/2024/wordml/sdtformatlock" xmlns:w16se="http://schemas.microsoft.com/office/word/2015/wordml/symex" xmlns:wpg="http://schemas.microsoft.com/office/word/2010/wordprocessingGroup" xmlns:wpi="http://schemas.microsoft.com/office/word/2010/wordprocessingInk" xmlns:wne="http://schemas.microsoft.com/office/word/2006/wordml" xmlns:wps="http://schemas.microsoft.com/office/word/2010/wordprocessingShape" mc:Ignorable="w14 w15 w16se w16cid w16 w16cex w16sdtdh w16sdtfl w16du wp14">
   <w:p>
     <w:pPr>
       <w:pStyle w:val="Header"/>
@@ -2389,7 +2386,7 @@
 </file>
 
 <file path=word/header2.xml><?xml version="1.0" encoding="utf-8"?>
-<w:hdr xmlns:wpc="http://schemas.microsoft.com/office/word/2010/wordprocessingCanvas" xmlns:cx="http://schemas.microsoft.com/office/drawing/2014/chartex" xmlns:cx1="http://schemas.microsoft.com/office/drawing/2015/9/8/chartex" xmlns:cx2="http://schemas.microsoft.com/office/drawing/2015/10/21/chartex" xmlns:cx3="http://schemas.microsoft.com/office/drawing/2016/5/9/chartex" xmlns:cx4="http://schemas.microsoft.com/office/drawing/2016/5/10/chartex" xmlns:cx5="http://schemas.microsoft.com/office/drawing/2016/5/11/chartex" xmlns:cx6="http://schemas.microsoft.com/office/drawing/2016/5/12/chartex" xmlns:cx7="http://schemas.microsoft.com/office/drawing/2016/5/13/chartex" xmlns:cx8="http://schemas.microsoft.com/office/drawing/2016/5/14/chartex" xmlns:mc="http://schemas.openxmlformats.org/markup-compatibility/2006" xmlns:aink="http://schemas.microsoft.com/office/drawing/2016/ink" xmlns:am3d="http://schemas.microsoft.com/office/drawing/2017/model3d" xmlns:o="urn:schemas-microsoft-com:office:office" xmlns:oel="http://schemas.microsoft.com/office/2019/extlst" xmlns:r="http://schemas.openxmlformats.org/officeDocument/2006/relationships" xmlns:m="http://schemas.openxmlformats.org/officeDocument/2006/math" xmlns:v="urn:schemas-microsoft-com:vml" xmlns:wp14="http://schemas.microsoft.com/office/word/2010/wordprocessingDrawing" xmlns:wp="http://schemas.openxmlformats.org/drawingml/2006/wordprocessingDrawing" xmlns:w10="urn:schemas-microsoft-com:office:word" xmlns:w="http://schemas.openxmlformats.org/wordprocessingml/2006/main" xmlns:w14="http://schemas.microsoft.com/office/word/2010/wordml" xmlns:w15="http://schemas.microsoft.com/office/word/2012/wordml" xmlns:w16cex="http://schemas.microsoft.com/office/word/2018/wordml/cex" xmlns:w16cid="http://schemas.microsoft.com/office/word/2016/wordml/cid" xmlns:w16="http://schemas.microsoft.com/office/word/2018/wordml" xmlns:w16du="http://schemas.microsoft.com/office/word/2023/wordml/word16du" xmlns:w16sdtdh="http://schemas.microsoft.com/office/word/2020/wordml/sdtdatahash" xmlns:w16se="http://schemas.microsoft.com/office/word/2015/wordml/symex" xmlns:wpg="http://schemas.microsoft.com/office/word/2010/wordprocessingGroup" xmlns:wpi="http://schemas.microsoft.com/office/word/2010/wordprocessingInk" xmlns:wne="http://schemas.microsoft.com/office/word/2006/wordml" xmlns:wps="http://schemas.microsoft.com/office/word/2010/wordprocessingShape" mc:Ignorable="w14 w15 w16se w16cid w16 w16cex w16sdtdh w16du wp14">
+<w:hdr xmlns:wpc="http://schemas.microsoft.com/office/word/2010/wordprocessingCanvas" xmlns:cx="http://schemas.microsoft.com/office/drawing/2014/chartex" xmlns:cx1="http://schemas.microsoft.com/office/drawing/2015/9/8/chartex" xmlns:cx2="http://schemas.microsoft.com/office/drawing/2015/10/21/chartex" xmlns:cx3="http://schemas.microsoft.com/office/drawing/2016/5/9/chartex" xmlns:cx4="http://schemas.microsoft.com/office/drawing/2016/5/10/chartex" xmlns:cx5="http://schemas.microsoft.com/office/drawing/2016/5/11/chartex" xmlns:cx6="http://schemas.microsoft.com/office/drawing/2016/5/12/chartex" xmlns:cx7="http://schemas.microsoft.com/office/drawing/2016/5/13/chartex" xmlns:cx8="http://schemas.microsoft.com/office/drawing/2016/5/14/chartex" xmlns:mc="http://schemas.openxmlformats.org/markup-compatibility/2006" xmlns:aink="http://schemas.microsoft.com/office/drawing/2016/ink" xmlns:am3d="http://schemas.microsoft.com/office/drawing/2017/model3d" xmlns:o="urn:schemas-microsoft-com:office:office" xmlns:oel="http://schemas.microsoft.com/office/2019/extlst" xmlns:r="http://schemas.openxmlformats.org/officeDocument/2006/relationships" xmlns:m="http://schemas.openxmlformats.org/officeDocument/2006/math" xmlns:v="urn:schemas-microsoft-com:vml" xmlns:wp14="http://schemas.microsoft.com/office/word/2010/wordprocessingDrawing" xmlns:wp="http://schemas.openxmlformats.org/drawingml/2006/wordprocessingDrawing" xmlns:w10="urn:schemas-microsoft-com:office:word" xmlns:w="http://schemas.openxmlformats.org/wordprocessingml/2006/main" xmlns:w14="http://schemas.microsoft.com/office/word/2010/wordml" xmlns:w15="http://schemas.microsoft.com/office/word/2012/wordml" xmlns:w16cex="http://schemas.microsoft.com/office/word/2018/wordml/cex" xmlns:w16cid="http://schemas.microsoft.com/office/word/2016/wordml/cid" xmlns:w16="http://schemas.microsoft.com/office/word/2018/wordml" xmlns:w16du="http://schemas.microsoft.com/office/word/2023/wordml/word16du" xmlns:w16sdtdh="http://schemas.microsoft.com/office/word/2020/wordml/sdtdatahash" xmlns:w16sdtfl="http://schemas.microsoft.com/office/word/2024/wordml/sdtformatlock" xmlns:w16se="http://schemas.microsoft.com/office/word/2015/wordml/symex" xmlns:wpg="http://schemas.microsoft.com/office/word/2010/wordprocessingGroup" xmlns:wpi="http://schemas.microsoft.com/office/word/2010/wordprocessingInk" xmlns:wne="http://schemas.microsoft.com/office/word/2006/wordml" xmlns:wps="http://schemas.microsoft.com/office/word/2010/wordprocessingShape" mc:Ignorable="w14 w15 w16se w16cid w16 w16cex w16sdtdh w16sdtfl w16du wp14">
   <w:p>
     <w:pPr>
       <w:pStyle w:val="Header"/>
@@ -2399,7 +2396,7 @@
 </file>
 
 <file path=word/header3.xml><?xml version="1.0" encoding="utf-8"?>
-<w:hdr xmlns:wpc="http://schemas.microsoft.com/office/word/2010/wordprocessingCanvas" xmlns:cx="http://schemas.microsoft.com/office/drawing/2014/chartex" xmlns:cx1="http://schemas.microsoft.com/office/drawing/2015/9/8/chartex" xmlns:cx2="http://schemas.microsoft.com/office/drawing/2015/10/21/chartex" xmlns:cx3="http://schemas.microsoft.com/office/drawing/2016/5/9/chartex" xmlns:cx4="http://schemas.microsoft.com/office/drawing/2016/5/10/chartex" xmlns:cx5="http://schemas.microsoft.com/office/drawing/2016/5/11/chartex" xmlns:cx6="http://schemas.microsoft.com/office/drawing/2016/5/12/chartex" xmlns:cx7="http://schemas.microsoft.com/office/drawing/2016/5/13/chartex" xmlns:cx8="http://schemas.microsoft.com/office/drawing/2016/5/14/chartex" xmlns:mc="http://schemas.openxmlformats.org/markup-compatibility/2006" xmlns:aink="http://schemas.microsoft.com/office/drawing/2016/ink" xmlns:am3d="http://schemas.microsoft.com/office/drawing/2017/model3d" xmlns:o="urn:schemas-microsoft-com:office:office" xmlns:oel="http://schemas.microsoft.com/office/2019/extlst" xmlns:r="http://schemas.openxmlformats.org/officeDocument/2006/relationships" xmlns:m="http://schemas.openxmlformats.org/officeDocument/2006/math" xmlns:v="urn:schemas-microsoft-com:vml" xmlns:wp14="http://schemas.microsoft.com/office/word/2010/wordprocessingDrawing" xmlns:wp="http://schemas.openxmlformats.org/drawingml/2006/wordprocessingDrawing" xmlns:w10="urn:schemas-microsoft-com:office:word" xmlns:w="http://schemas.openxmlformats.org/wordprocessingml/2006/main" xmlns:w14="http://schemas.microsoft.com/office/word/2010/wordml" xmlns:w15="http://schemas.microsoft.com/office/word/2012/wordml" xmlns:w16cex="http://schemas.microsoft.com/office/word/2018/wordml/cex" xmlns:w16cid="http://schemas.microsoft.com/office/word/2016/wordml/cid" xmlns:w16="http://schemas.microsoft.com/office/word/2018/wordml" xmlns:w16du="http://schemas.microsoft.com/office/word/2023/wordml/word16du" xmlns:w16sdtdh="http://schemas.microsoft.com/office/word/2020/wordml/sdtdatahash" xmlns:w16se="http://schemas.microsoft.com/office/word/2015/wordml/symex" xmlns:wpg="http://schemas.microsoft.com/office/word/2010/wordprocessingGroup" xmlns:wpi="http://schemas.microsoft.com/office/word/2010/wordprocessingInk" xmlns:wne="http://schemas.microsoft.com/office/word/2006/wordml" xmlns:wps="http://schemas.microsoft.com/office/word/2010/wordprocessingShape" mc:Ignorable="w14 w15 w16se w16cid w16 w16cex w16sdtdh w16du wp14">
+<w:hdr xmlns:wpc="http://schemas.microsoft.com/office/word/2010/wordprocessingCanvas" xmlns:cx="http://schemas.microsoft.com/office/drawing/2014/chartex" xmlns:cx1="http://schemas.microsoft.com/office/drawing/2015/9/8/chartex" xmlns:cx2="http://schemas.microsoft.com/office/drawing/2015/10/21/chartex" xmlns:cx3="http://schemas.microsoft.com/office/drawing/2016/5/9/chartex" xmlns:cx4="http://schemas.microsoft.com/office/drawing/2016/5/10/chartex" xmlns:cx5="http://schemas.microsoft.com/office/drawing/2016/5/11/chartex" xmlns:cx6="http://schemas.microsoft.com/office/drawing/2016/5/12/chartex" xmlns:cx7="http://schemas.microsoft.com/office/drawing/2016/5/13/chartex" xmlns:cx8="http://schemas.microsoft.com/office/drawing/2016/5/14/chartex" xmlns:mc="http://schemas.openxmlformats.org/markup-compatibility/2006" xmlns:aink="http://schemas.microsoft.com/office/drawing/2016/ink" xmlns:am3d="http://schemas.microsoft.com/office/drawing/2017/model3d" xmlns:o="urn:schemas-microsoft-com:office:office" xmlns:oel="http://schemas.microsoft.com/office/2019/extlst" xmlns:r="http://schemas.openxmlformats.org/officeDocument/2006/relationships" xmlns:m="http://schemas.openxmlformats.org/officeDocument/2006/math" xmlns:v="urn:schemas-microsoft-com:vml" xmlns:wp14="http://schemas.microsoft.com/office/word/2010/wordprocessingDrawing" xmlns:wp="http://schemas.openxmlformats.org/drawingml/2006/wordprocessingDrawing" xmlns:w10="urn:schemas-microsoft-com:office:word" xmlns:w="http://schemas.openxmlformats.org/wordprocessingml/2006/main" xmlns:w14="http://schemas.microsoft.com/office/word/2010/wordml" xmlns:w15="http://schemas.microsoft.com/office/word/2012/wordml" xmlns:w16cex="http://schemas.microsoft.com/office/word/2018/wordml/cex" xmlns:w16cid="http://schemas.microsoft.com/office/word/2016/wordml/cid" xmlns:w16="http://schemas.microsoft.com/office/word/2018/wordml" xmlns:w16du="http://schemas.microsoft.com/office/word/2023/wordml/word16du" xmlns:w16sdtdh="http://schemas.microsoft.com/office/word/2020/wordml/sdtdatahash" xmlns:w16sdtfl="http://schemas.microsoft.com/office/word/2024/wordml/sdtformatlock" xmlns:w16se="http://schemas.microsoft.com/office/word/2015/wordml/symex" xmlns:wpg="http://schemas.microsoft.com/office/word/2010/wordprocessingGroup" xmlns:wpi="http://schemas.microsoft.com/office/word/2010/wordprocessingInk" xmlns:wne="http://schemas.microsoft.com/office/word/2006/wordml" xmlns:wps="http://schemas.microsoft.com/office/word/2010/wordprocessingShape" mc:Ignorable="w14 w15 w16se w16cid w16 w16cex w16sdtdh w16sdtfl w16du wp14">
   <w:p>
     <w:pPr>
       <w:pStyle w:val="Header"/>
@@ -2409,7 +2406,7 @@
 </file>
 
 <file path=word/numbering.xml><?xml version="1.0" encoding="utf-8"?>
-<w:numbering xmlns:wpc="http://schemas.microsoft.com/office/word/2010/wordprocessingCanvas" xmlns:cx="http://schemas.microsoft.com/office/drawing/2014/chartex" xmlns:cx1="http://schemas.microsoft.com/office/drawing/2015/9/8/chartex" xmlns:cx2="http://schemas.microsoft.com/office/drawing/2015/10/21/chartex" xmlns:cx3="http://schemas.microsoft.com/office/drawing/2016/5/9/chartex" xmlns:cx4="http://schemas.microsoft.com/office/drawing/2016/5/10/chartex" xmlns:cx5="http://schemas.microsoft.com/office/drawing/2016/5/11/chartex" xmlns:cx6="http://schemas.microsoft.com/office/drawing/2016/5/12/chartex" xmlns:cx7="http://schemas.microsoft.com/office/drawing/2016/5/13/chartex" xmlns:cx8="http://schemas.microsoft.com/office/drawing/2016/5/14/chartex" xmlns:mc="http://schemas.openxmlformats.org/markup-compatibility/2006" xmlns:aink="http://schemas.microsoft.com/office/drawing/2016/ink" xmlns:am3d="http://schemas.microsoft.com/office/drawing/2017/model3d" xmlns:o="urn:schemas-microsoft-com:office:office" xmlns:oel="http://schemas.microsoft.com/office/2019/extlst" xmlns:r="http://schemas.openxmlformats.org/officeDocument/2006/relationships" xmlns:m="http://schemas.openxmlformats.org/officeDocument/2006/math" xmlns:v="urn:schemas-microsoft-com:vml" xmlns:wp14="http://schemas.microsoft.com/office/word/2010/wordprocessingDrawing" xmlns:wp="http://schemas.openxmlformats.org/drawingml/2006/wordprocessingDrawing" xmlns:w10="urn:schemas-microsoft-com:office:word" xmlns:w="http://schemas.openxmlformats.org/wordprocessingml/2006/main" xmlns:w14="http://schemas.microsoft.com/office/word/2010/wordml" xmlns:w15="http://schemas.microsoft.com/office/word/2012/wordml" xmlns:w16cex="http://schemas.microsoft.com/office/word/2018/wordml/cex" xmlns:w16cid="http://schemas.microsoft.com/office/word/2016/wordml/cid" xmlns:w16="http://schemas.microsoft.com/office/word/2018/wordml" xmlns:w16du="http://schemas.microsoft.com/office/word/2023/wordml/word16du" xmlns:w16sdtdh="http://schemas.microsoft.com/office/word/2020/wordml/sdtdatahash" xmlns:w16se="http://schemas.microsoft.com/office/word/2015/wordml/symex" xmlns:wpg="http://schemas.microsoft.com/office/word/2010/wordprocessingGroup" xmlns:wpi="http://schemas.microsoft.com/office/word/2010/wordprocessingInk" xmlns:wne="http://schemas.microsoft.com/office/word/2006/wordml" xmlns:wps="http://schemas.microsoft.com/office/word/2010/wordprocessingShape" mc:Ignorable="w14 w15 w16se w16cid w16 w16cex w16sdtdh w16du wp14">
+<w:numbering xmlns:wpc="http://schemas.microsoft.com/office/word/2010/wordprocessingCanvas" xmlns:cx="http://schemas.microsoft.com/office/drawing/2014/chartex" xmlns:cx1="http://schemas.microsoft.com/office/drawing/2015/9/8/chartex" xmlns:cx2="http://schemas.microsoft.com/office/drawing/2015/10/21/chartex" xmlns:cx3="http://schemas.microsoft.com/office/drawing/2016/5/9/chartex" xmlns:cx4="http://schemas.microsoft.com/office/drawing/2016/5/10/chartex" xmlns:cx5="http://schemas.microsoft.com/office/drawing/2016/5/11/chartex" xmlns:cx6="http://schemas.microsoft.com/office/drawing/2016/5/12/chartex" xmlns:cx7="http://schemas.microsoft.com/office/drawing/2016/5/13/chartex" xmlns:cx8="http://schemas.microsoft.com/office/drawing/2016/5/14/chartex" xmlns:mc="http://schemas.openxmlformats.org/markup-compatibility/2006" xmlns:aink="http://schemas.microsoft.com/office/drawing/2016/ink" xmlns:am3d="http://schemas.microsoft.com/office/drawing/2017/model3d" xmlns:o="urn:schemas-microsoft-com:office:office" xmlns:oel="http://schemas.microsoft.com/office/2019/extlst" xmlns:r="http://schemas.openxmlformats.org/officeDocument/2006/relationships" xmlns:m="http://schemas.openxmlformats.org/officeDocument/2006/math" xmlns:v="urn:schemas-microsoft-com:vml" xmlns:wp14="http://schemas.microsoft.com/office/word/2010/wordprocessingDrawing" xmlns:wp="http://schemas.openxmlformats.org/drawingml/2006/wordprocessingDrawing" xmlns:w10="urn:schemas-microsoft-com:office:word" xmlns:w="http://schemas.openxmlformats.org/wordprocessingml/2006/main" xmlns:w14="http://schemas.microsoft.com/office/word/2010/wordml" xmlns:w15="http://schemas.microsoft.com/office/word/2012/wordml" xmlns:w16cex="http://schemas.microsoft.com/office/word/2018/wordml/cex" xmlns:w16cid="http://schemas.microsoft.com/office/word/2016/wordml/cid" xmlns:w16="http://schemas.microsoft.com/office/word/2018/wordml" xmlns:w16du="http://schemas.microsoft.com/office/word/2023/wordml/word16du" xmlns:w16sdtdh="http://schemas.microsoft.com/office/word/2020/wordml/sdtdatahash" xmlns:w16sdtfl="http://schemas.microsoft.com/office/word/2024/wordml/sdtformatlock" xmlns:w16se="http://schemas.microsoft.com/office/word/2015/wordml/symex" xmlns:wpg="http://schemas.microsoft.com/office/word/2010/wordprocessingGroup" xmlns:wpi="http://schemas.microsoft.com/office/word/2010/wordprocessingInk" xmlns:wne="http://schemas.microsoft.com/office/word/2006/wordml" xmlns:wps="http://schemas.microsoft.com/office/word/2010/wordprocessingShape" mc:Ignorable="w14 w15 w16se w16cid w16 w16cex w16sdtdh w16sdtfl w16du wp14">
   <w:abstractNum w:abstractNumId="0" w15:restartNumberingAfterBreak="0">
     <w:nsid w:val="FFFFFF7C"/>
     <w:multiLevelType w:val="singleLevel"/>
@@ -3454,7 +3451,7 @@
 </file>
 
 <file path=word/styles.xml><?xml version="1.0" encoding="utf-8"?>
-<w:styles xmlns:mc="http://schemas.openxmlformats.org/markup-compatibility/2006" xmlns:r="http://schemas.openxmlformats.org/officeDocument/2006/relationships" xmlns:w="http://schemas.openxmlformats.org/wordprocessingml/2006/main" xmlns:w14="http://schemas.microsoft.com/office/word/2010/wordml" xmlns:w15="http://schemas.microsoft.com/office/word/2012/wordml" xmlns:w16cex="http://schemas.microsoft.com/office/word/2018/wordml/cex" xmlns:w16cid="http://schemas.microsoft.com/office/word/2016/wordml/cid" xmlns:w16="http://schemas.microsoft.com/office/word/2018/wordml" xmlns:w16du="http://schemas.microsoft.com/office/word/2023/wordml/word16du" xmlns:w16sdtdh="http://schemas.microsoft.com/office/word/2020/wordml/sdtdatahash" xmlns:w16se="http://schemas.microsoft.com/office/word/2015/wordml/symex" mc:Ignorable="w14 w15 w16se w16cid w16 w16cex w16sdtdh w16du">
+<w:styles xmlns:mc="http://schemas.openxmlformats.org/markup-compatibility/2006" xmlns:r="http://schemas.openxmlformats.org/officeDocument/2006/relationships" xmlns:w="http://schemas.openxmlformats.org/wordprocessingml/2006/main" xmlns:w14="http://schemas.microsoft.com/office/word/2010/wordml" xmlns:w15="http://schemas.microsoft.com/office/word/2012/wordml" xmlns:w16cex="http://schemas.microsoft.com/office/word/2018/wordml/cex" xmlns:w16cid="http://schemas.microsoft.com/office/word/2016/wordml/cid" xmlns:w16="http://schemas.microsoft.com/office/word/2018/wordml" xmlns:w16du="http://schemas.microsoft.com/office/word/2023/wordml/word16du" xmlns:w16sdtdh="http://schemas.microsoft.com/office/word/2020/wordml/sdtdatahash" xmlns:w16sdtfl="http://schemas.microsoft.com/office/word/2024/wordml/sdtformatlock" xmlns:w16se="http://schemas.microsoft.com/office/word/2015/wordml/symex" mc:Ignorable="w14 w15 w16se w16cid w16 w16cex w16sdtdh w16sdtfl w16du">
   <w:docDefaults>
     <w:rPrDefault>
       <w:rPr>
@@ -28847,7 +28844,7 @@
 </file>
 
 <file path=word/glossary/document.xml><?xml version="1.0" encoding="utf-8"?>
-<w:glossaryDocument xmlns:wpc="http://schemas.microsoft.com/office/word/2010/wordprocessingCanvas" xmlns:cx="http://schemas.microsoft.com/office/drawing/2014/chartex" xmlns:cx1="http://schemas.microsoft.com/office/drawing/2015/9/8/chartex" xmlns:cx2="http://schemas.microsoft.com/office/drawing/2015/10/21/chartex" xmlns:cx3="http://schemas.microsoft.com/office/drawing/2016/5/9/chartex" xmlns:cx4="http://schemas.microsoft.com/office/drawing/2016/5/10/chartex" xmlns:cx5="http://schemas.microsoft.com/office/drawing/2016/5/11/chartex" xmlns:cx6="http://schemas.microsoft.com/office/drawing/2016/5/12/chartex" xmlns:cx7="http://schemas.microsoft.com/office/drawing/2016/5/13/chartex" xmlns:cx8="http://schemas.microsoft.com/office/drawing/2016/5/14/chartex" xmlns:mc="http://schemas.openxmlformats.org/markup-compatibility/2006" xmlns:aink="http://schemas.microsoft.com/office/drawing/2016/ink" xmlns:am3d="http://schemas.microsoft.com/office/drawing/2017/model3d" xmlns:o="urn:schemas-microsoft-com:office:office" xmlns:oel="http://schemas.microsoft.com/office/2019/extlst" xmlns:r="http://schemas.openxmlformats.org/officeDocument/2006/relationships" xmlns:m="http://schemas.openxmlformats.org/officeDocument/2006/math" xmlns:v="urn:schemas-microsoft-com:vml" xmlns:wp14="http://schemas.microsoft.com/office/word/2010/wordprocessingDrawing" xmlns:wp="http://schemas.openxmlformats.org/drawingml/2006/wordprocessingDrawing" xmlns:w10="urn:schemas-microsoft-com:office:word" xmlns:w="http://schemas.openxmlformats.org/wordprocessingml/2006/main" xmlns:w14="http://schemas.microsoft.com/office/word/2010/wordml" xmlns:w15="http://schemas.microsoft.com/office/word/2012/wordml" xmlns:w16cex="http://schemas.microsoft.com/office/word/2018/wordml/cex" xmlns:w16cid="http://schemas.microsoft.com/office/word/2016/wordml/cid" xmlns:w16="http://schemas.microsoft.com/office/word/2018/wordml" xmlns:w16du="http://schemas.microsoft.com/office/word/2023/wordml/word16du" xmlns:w16sdtdh="http://schemas.microsoft.com/office/word/2020/wordml/sdtdatahash" xmlns:w16se="http://schemas.microsoft.com/office/word/2015/wordml/symex" xmlns:wpg="http://schemas.microsoft.com/office/word/2010/wordprocessingGroup" xmlns:wpi="http://schemas.microsoft.com/office/word/2010/wordprocessingInk" xmlns:wne="http://schemas.microsoft.com/office/word/2006/wordml" xmlns:wps="http://schemas.microsoft.com/office/word/2010/wordprocessingShape" mc:Ignorable="w14 w15 w16se w16cid w16 w16cex w16sdtdh w16du wp14">
+<w:glossaryDocument xmlns:wpc="http://schemas.microsoft.com/office/word/2010/wordprocessingCanvas" xmlns:cx="http://schemas.microsoft.com/office/drawing/2014/chartex" xmlns:cx1="http://schemas.microsoft.com/office/drawing/2015/9/8/chartex" xmlns:cx2="http://schemas.microsoft.com/office/drawing/2015/10/21/chartex" xmlns:cx3="http://schemas.microsoft.com/office/drawing/2016/5/9/chartex" xmlns:cx4="http://schemas.microsoft.com/office/drawing/2016/5/10/chartex" xmlns:cx5="http://schemas.microsoft.com/office/drawing/2016/5/11/chartex" xmlns:cx6="http://schemas.microsoft.com/office/drawing/2016/5/12/chartex" xmlns:cx7="http://schemas.microsoft.com/office/drawing/2016/5/13/chartex" xmlns:cx8="http://schemas.microsoft.com/office/drawing/2016/5/14/chartex" xmlns:mc="http://schemas.openxmlformats.org/markup-compatibility/2006" xmlns:aink="http://schemas.microsoft.com/office/drawing/2016/ink" xmlns:am3d="http://schemas.microsoft.com/office/drawing/2017/model3d" xmlns:o="urn:schemas-microsoft-com:office:office" xmlns:oel="http://schemas.microsoft.com/office/2019/extlst" xmlns:r="http://schemas.openxmlformats.org/officeDocument/2006/relationships" xmlns:m="http://schemas.openxmlformats.org/officeDocument/2006/math" xmlns:v="urn:schemas-microsoft-com:vml" xmlns:wp14="http://schemas.microsoft.com/office/word/2010/wordprocessingDrawing" xmlns:wp="http://schemas.openxmlformats.org/drawingml/2006/wordprocessingDrawing" xmlns:w10="urn:schemas-microsoft-com:office:word" xmlns:w="http://schemas.openxmlformats.org/wordprocessingml/2006/main" xmlns:w14="http://schemas.microsoft.com/office/word/2010/wordml" xmlns:w15="http://schemas.microsoft.com/office/word/2012/wordml" xmlns:w16cex="http://schemas.microsoft.com/office/word/2018/wordml/cex" xmlns:w16cid="http://schemas.microsoft.com/office/word/2016/wordml/cid" xmlns:w16="http://schemas.microsoft.com/office/word/2018/wordml" xmlns:w16du="http://schemas.microsoft.com/office/word/2023/wordml/word16du" xmlns:w16sdtdh="http://schemas.microsoft.com/office/word/2020/wordml/sdtdatahash" xmlns:w16sdtfl="http://schemas.microsoft.com/office/word/2024/wordml/sdtformatlock" xmlns:w16se="http://schemas.microsoft.com/office/word/2015/wordml/symex" xmlns:wpg="http://schemas.microsoft.com/office/word/2010/wordprocessingGroup" xmlns:wpi="http://schemas.microsoft.com/office/word/2010/wordprocessingInk" xmlns:wne="http://schemas.microsoft.com/office/word/2006/wordml" xmlns:wps="http://schemas.microsoft.com/office/word/2010/wordprocessingShape" mc:Ignorable="w14 w15 w16se w16cid w16 w16cex w16sdtdh w16sdtfl w16du wp14">
   <w:docParts>
     <w:docPart>
       <w:docPartPr>
@@ -28906,7 +28903,7 @@
 </file>
 
 <file path=word/glossary/fontTable.xml><?xml version="1.0" encoding="utf-8"?>
-<w:fonts xmlns:mc="http://schemas.openxmlformats.org/markup-compatibility/2006" xmlns:r="http://schemas.openxmlformats.org/officeDocument/2006/relationships" xmlns:w="http://schemas.openxmlformats.org/wordprocessingml/2006/main" xmlns:w14="http://schemas.microsoft.com/office/word/2010/wordml" xmlns:w15="http://schemas.microsoft.com/office/word/2012/wordml" xmlns:w16cex="http://schemas.microsoft.com/office/word/2018/wordml/cex" xmlns:w16cid="http://schemas.microsoft.com/office/word/2016/wordml/cid" xmlns:w16="http://schemas.microsoft.com/office/word/2018/wordml" xmlns:w16du="http://schemas.microsoft.com/office/word/2023/wordml/word16du" xmlns:w16sdtdh="http://schemas.microsoft.com/office/word/2020/wordml/sdtdatahash" xmlns:w16se="http://schemas.microsoft.com/office/word/2015/wordml/symex" mc:Ignorable="w14 w15 w16se w16cid w16 w16cex w16sdtdh w16du">
+<w:fonts xmlns:mc="http://schemas.openxmlformats.org/markup-compatibility/2006" xmlns:r="http://schemas.openxmlformats.org/officeDocument/2006/relationships" xmlns:w="http://schemas.openxmlformats.org/wordprocessingml/2006/main" xmlns:w14="http://schemas.microsoft.com/office/word/2010/wordml" xmlns:w15="http://schemas.microsoft.com/office/word/2012/wordml" xmlns:w16cex="http://schemas.microsoft.com/office/word/2018/wordml/cex" xmlns:w16cid="http://schemas.microsoft.com/office/word/2016/wordml/cid" xmlns:w16="http://schemas.microsoft.com/office/word/2018/wordml" xmlns:w16du="http://schemas.microsoft.com/office/word/2023/wordml/word16du" xmlns:w16sdtdh="http://schemas.microsoft.com/office/word/2020/wordml/sdtdatahash" xmlns:w16sdtfl="http://schemas.microsoft.com/office/word/2024/wordml/sdtformatlock" xmlns:w16se="http://schemas.microsoft.com/office/word/2015/wordml/symex" mc:Ignorable="w14 w15 w16se w16cid w16 w16cex w16sdtdh w16sdtfl w16du">
   <w:font w:name="Symbol">
     <w:panose1 w:val="05050102010706020507"/>
     <w:charset w:val="02"/>
@@ -29009,7 +29006,7 @@
 </file>
 
 <file path=word/glossary/settings.xml><?xml version="1.0" encoding="utf-8"?>
-<w:settings xmlns:mc="http://schemas.openxmlformats.org/markup-compatibility/2006" xmlns:o="urn:schemas-microsoft-com:office:office" xmlns:r="http://schemas.openxmlformats.org/officeDocument/2006/relationships" xmlns:m="http://schemas.openxmlformats.org/officeDocument/2006/math" xmlns:v="urn:schemas-microsoft-com:vml" xmlns:w10="urn:schemas-microsoft-com:office:word" xmlns:w="http://schemas.openxmlformats.org/wordprocessingml/2006/main" xmlns:w14="http://schemas.microsoft.com/office/word/2010/wordml" xmlns:w15="http://schemas.microsoft.com/office/word/2012/wordml" xmlns:w16cex="http://schemas.microsoft.com/office/word/2018/wordml/cex" xmlns:w16cid="http://schemas.microsoft.com/office/word/2016/wordml/cid" xmlns:w16="http://schemas.microsoft.com/office/word/2018/wordml" xmlns:w16du="http://schemas.microsoft.com/office/word/2023/wordml/word16du" xmlns:w16sdtdh="http://schemas.microsoft.com/office/word/2020/wordml/sdtdatahash" xmlns:w16se="http://schemas.microsoft.com/office/word/2015/wordml/symex" xmlns:sl="http://schemas.openxmlformats.org/schemaLibrary/2006/main" mc:Ignorable="w14 w15 w16se w16cid w16 w16cex w16sdtdh w16du">
+<w:settings xmlns:mc="http://schemas.openxmlformats.org/markup-compatibility/2006" xmlns:o="urn:schemas-microsoft-com:office:office" xmlns:r="http://schemas.openxmlformats.org/officeDocument/2006/relationships" xmlns:m="http://schemas.openxmlformats.org/officeDocument/2006/math" xmlns:v="urn:schemas-microsoft-com:vml" xmlns:w10="urn:schemas-microsoft-com:office:word" xmlns:w="http://schemas.openxmlformats.org/wordprocessingml/2006/main" xmlns:w14="http://schemas.microsoft.com/office/word/2010/wordml" xmlns:w15="http://schemas.microsoft.com/office/word/2012/wordml" xmlns:w16cex="http://schemas.microsoft.com/office/word/2018/wordml/cex" xmlns:w16cid="http://schemas.microsoft.com/office/word/2016/wordml/cid" xmlns:w16="http://schemas.microsoft.com/office/word/2018/wordml" xmlns:w16du="http://schemas.microsoft.com/office/word/2023/wordml/word16du" xmlns:w16sdtdh="http://schemas.microsoft.com/office/word/2020/wordml/sdtdatahash" xmlns:w16sdtfl="http://schemas.microsoft.com/office/word/2024/wordml/sdtformatlock" xmlns:w16se="http://schemas.microsoft.com/office/word/2015/wordml/symex" xmlns:sl="http://schemas.openxmlformats.org/schemaLibrary/2006/main" mc:Ignorable="w14 w15 w16se w16cid w16 w16cex w16sdtdh w16sdtfl w16du">
   <w:view w:val="normal"/>
   <w:defaultTabStop w:val="720"/>
   <w:characterSpacingControl w:val="doNotCompress"/>
@@ -29026,12 +29023,16 @@
     <w:rsidRoot w:val="00AB6919"/>
     <w:rsid w:val="00025A14"/>
     <w:rsid w:val="00027CDE"/>
+    <w:rsid w:val="00124C6F"/>
     <w:rsid w:val="00144141"/>
+    <w:rsid w:val="00471D41"/>
     <w:rsid w:val="004C6F54"/>
     <w:rsid w:val="004E412D"/>
     <w:rsid w:val="00523934"/>
+    <w:rsid w:val="005D73D2"/>
     <w:rsid w:val="00680063"/>
     <w:rsid w:val="00686089"/>
+    <w:rsid w:val="007235FC"/>
     <w:rsid w:val="007F3860"/>
     <w:rsid w:val="009603B1"/>
     <w:rsid w:val="00A2773D"/>
@@ -29062,7 +29063,7 @@
 </file>
 
 <file path=word/glossary/styles.xml><?xml version="1.0" encoding="utf-8"?>
-<w:styles xmlns:mc="http://schemas.openxmlformats.org/markup-compatibility/2006" xmlns:r="http://schemas.openxmlformats.org/officeDocument/2006/relationships" xmlns:w="http://schemas.openxmlformats.org/wordprocessingml/2006/main" xmlns:w14="http://schemas.microsoft.com/office/word/2010/wordml" xmlns:w15="http://schemas.microsoft.com/office/word/2012/wordml" xmlns:w16cex="http://schemas.microsoft.com/office/word/2018/wordml/cex" xmlns:w16cid="http://schemas.microsoft.com/office/word/2016/wordml/cid" xmlns:w16="http://schemas.microsoft.com/office/word/2018/wordml" xmlns:w16du="http://schemas.microsoft.com/office/word/2023/wordml/word16du" xmlns:w16sdtdh="http://schemas.microsoft.com/office/word/2020/wordml/sdtdatahash" xmlns:w16se="http://schemas.microsoft.com/office/word/2015/wordml/symex" mc:Ignorable="w14 w15 w16se w16cid w16 w16cex w16sdtdh w16du">
+<w:styles xmlns:mc="http://schemas.openxmlformats.org/markup-compatibility/2006" xmlns:r="http://schemas.openxmlformats.org/officeDocument/2006/relationships" xmlns:w="http://schemas.openxmlformats.org/wordprocessingml/2006/main" xmlns:w14="http://schemas.microsoft.com/office/word/2010/wordml" xmlns:w15="http://schemas.microsoft.com/office/word/2012/wordml" xmlns:w16cex="http://schemas.microsoft.com/office/word/2018/wordml/cex" xmlns:w16cid="http://schemas.microsoft.com/office/word/2016/wordml/cid" xmlns:w16="http://schemas.microsoft.com/office/word/2018/wordml" xmlns:w16du="http://schemas.microsoft.com/office/word/2023/wordml/word16du" xmlns:w16sdtdh="http://schemas.microsoft.com/office/word/2020/wordml/sdtdatahash" xmlns:w16sdtfl="http://schemas.microsoft.com/office/word/2024/wordml/sdtformatlock" xmlns:w16se="http://schemas.microsoft.com/office/word/2015/wordml/symex" mc:Ignorable="w14 w15 w16se w16cid w16 w16cex w16sdtdh w16sdtfl w16du">
   <w:docDefaults>
     <w:rPrDefault>
       <w:rPr>
@@ -29499,7 +29500,7 @@
 </file>
 
 <file path=word/glossary/webSettings.xml><?xml version="1.0" encoding="utf-8"?>
-<w:webSettings xmlns:mc="http://schemas.openxmlformats.org/markup-compatibility/2006" xmlns:r="http://schemas.openxmlformats.org/officeDocument/2006/relationships" xmlns:w="http://schemas.openxmlformats.org/wordprocessingml/2006/main" xmlns:w14="http://schemas.microsoft.com/office/word/2010/wordml" xmlns:w15="http://schemas.microsoft.com/office/word/2012/wordml" xmlns:w16cex="http://schemas.microsoft.com/office/word/2018/wordml/cex" xmlns:w16cid="http://schemas.microsoft.com/office/word/2016/wordml/cid" xmlns:w16="http://schemas.microsoft.com/office/word/2018/wordml" xmlns:w16du="http://schemas.microsoft.com/office/word/2023/wordml/word16du" xmlns:w16sdtdh="http://schemas.microsoft.com/office/word/2020/wordml/sdtdatahash" xmlns:w16se="http://schemas.microsoft.com/office/word/2015/wordml/symex" mc:Ignorable="w14 w15 w16se w16cid w16 w16cex w16sdtdh w16du">
+<w:webSettings xmlns:mc="http://schemas.openxmlformats.org/markup-compatibility/2006" xmlns:r="http://schemas.openxmlformats.org/officeDocument/2006/relationships" xmlns:w="http://schemas.openxmlformats.org/wordprocessingml/2006/main" xmlns:w14="http://schemas.microsoft.com/office/word/2010/wordml" xmlns:w15="http://schemas.microsoft.com/office/word/2012/wordml" xmlns:w16cex="http://schemas.microsoft.com/office/word/2018/wordml/cex" xmlns:w16cid="http://schemas.microsoft.com/office/word/2016/wordml/cid" xmlns:w16="http://schemas.microsoft.com/office/word/2018/wordml" xmlns:w16du="http://schemas.microsoft.com/office/word/2023/wordml/word16du" xmlns:w16sdtdh="http://schemas.microsoft.com/office/word/2020/wordml/sdtdatahash" xmlns:w16sdtfl="http://schemas.microsoft.com/office/word/2024/wordml/sdtformatlock" xmlns:w16se="http://schemas.microsoft.com/office/word/2015/wordml/symex" mc:Ignorable="w14 w15 w16se w16cid w16 w16cex w16sdtdh w16sdtfl w16du">
   <w:optimizeForBrowser/>
   <w:allowPNG/>
 </w:webSettings>

</xml_diff>

<commit_message>
Updated the PTS portion of my resume.
</commit_message>
<xml_diff>
--- a/static/attachments/Michael-Green-Resume.docx
+++ b/static/attachments/Michael-Green-Resume.docx
@@ -76,23 +76,7 @@
           <w:sz w:val="22"/>
           <w:szCs w:val="22"/>
         </w:rPr>
-        <w:t>linkedin.com/in/</w:t>
-      </w:r>
-      <w:proofErr w:type="spellStart"/>
-      <w:r>
-        <w:rPr>
-          <w:sz w:val="22"/>
-          <w:szCs w:val="22"/>
-        </w:rPr>
-        <w:t>michael</w:t>
-      </w:r>
-      <w:proofErr w:type="spellEnd"/>
-      <w:r>
-        <w:rPr>
-          <w:sz w:val="22"/>
-          <w:szCs w:val="22"/>
-        </w:rPr>
-        <w:t>-d-green</w:t>
+        <w:t>linkedin.com/in/michael-d-green</w:t>
       </w:r>
     </w:p>
     <w:p>
@@ -123,17 +107,8 @@
           <w:sz w:val="22"/>
           <w:szCs w:val="22"/>
         </w:rPr>
-        <w:t>github.com/</w:t>
-      </w:r>
-      <w:proofErr w:type="spellStart"/>
-      <w:r>
-        <w:rPr>
-          <w:sz w:val="22"/>
-          <w:szCs w:val="22"/>
-        </w:rPr>
-        <w:t>michaeldeongreen</w:t>
-      </w:r>
-      <w:proofErr w:type="spellEnd"/>
+        <w:t>github.com/michaeldeongreen</w:t>
+      </w:r>
     </w:p>
     <w:p/>
     <w:p>
@@ -463,13 +438,8 @@
         <w:t>Databases:</w:t>
       </w:r>
       <w:r>
-        <w:t xml:space="preserve"> Azure SQL, Azure </w:t>
-      </w:r>
-      <w:proofErr w:type="spellStart"/>
-      <w:r>
-        <w:t>CosmosDB</w:t>
-      </w:r>
-      <w:proofErr w:type="spellEnd"/>
+        <w:t xml:space="preserve"> Azure SQL, Azure CosmosDB</w:t>
+      </w:r>
     </w:p>
     <w:p>
       <w:pPr>
@@ -479,7 +449,6 @@
           <w:numId w:val="0"/>
         </w:numPr>
       </w:pPr>
-      <w:proofErr w:type="spellStart"/>
       <w:r>
         <w:rPr>
           <w:b/>
@@ -487,7 +456,6 @@
         </w:rPr>
         <w:t>IaaC</w:t>
       </w:r>
-      <w:proofErr w:type="spellEnd"/>
       <w:r>
         <w:rPr>
           <w:b/>
@@ -549,13 +517,8 @@
         <w:t xml:space="preserve">Various Microsoft Cloud services, </w:t>
       </w:r>
       <w:r>
-        <w:t xml:space="preserve">Angular, ASP.Net Core, </w:t>
-      </w:r>
-      <w:proofErr w:type="spellStart"/>
-      <w:r>
-        <w:t>NServiceBus</w:t>
-      </w:r>
-      <w:proofErr w:type="spellEnd"/>
+        <w:t>Angular, ASP.Net Core, NServiceBus</w:t>
+      </w:r>
     </w:p>
     <w:p>
       <w:pPr>
@@ -905,7 +868,13 @@
         <w:tab/>
       </w:r>
       <w:r>
-        <w:t>Sept. 2021 – July 2024</w:t>
+        <w:t>Sept. 2021 – J</w:t>
+      </w:r>
+      <w:r>
+        <w:t>une</w:t>
+      </w:r>
+      <w:r>
+        <w:t xml:space="preserve"> 2024</w:t>
       </w:r>
     </w:p>
     <w:p>
@@ -913,10 +882,34 @@
         <w:pStyle w:val="ListBullet"/>
       </w:pPr>
       <w:r>
-        <w:t>S</w:t>
-      </w:r>
-      <w:r>
-        <w:t>erved as a Virtual CTO to some of the biggest Global ISVs in Microsoft’s portfolio.</w:t>
+        <w:t>As a Virtual CTO, I advised Microsoft’s largest GISVs on technical strategy, integration, and Marketplace readiness. I built operating models and reporting to scale AI design wins and enabled first</w:t>
+      </w:r>
+      <w:r>
+        <w:rPr>
+          <w:rFonts w:ascii="Cambria Math" w:hAnsi="Cambria Math" w:cs="Cambria Math"/>
+        </w:rPr>
+        <w:t>‑</w:t>
+      </w:r>
+      <w:r>
+        <w:t>of</w:t>
+      </w:r>
+      <w:r>
+        <w:rPr>
+          <w:rFonts w:ascii="Cambria Math" w:hAnsi="Cambria Math" w:cs="Cambria Math"/>
+        </w:rPr>
+        <w:t>‑</w:t>
+      </w:r>
+      <w:r>
+        <w:t>its</w:t>
+      </w:r>
+      <w:r>
+        <w:rPr>
+          <w:rFonts w:ascii="Cambria Math" w:hAnsi="Cambria Math" w:cs="Cambria Math"/>
+        </w:rPr>
+        <w:t>‑</w:t>
+      </w:r>
+      <w:r>
+        <w:t>kind transactable solutions.</w:t>
       </w:r>
     </w:p>
     <w:p>
@@ -924,19 +917,38 @@
         <w:pStyle w:val="ListBullet"/>
       </w:pPr>
       <w:r>
-        <w:t xml:space="preserve">Provided hands-on training for Partners in areas such as Azure Services, AI, Well-Architected &amp; the </w:t>
-      </w:r>
-      <w:r>
-        <w:t>C</w:t>
-      </w:r>
-      <w:r>
-        <w:t xml:space="preserve">ommercial </w:t>
-      </w:r>
-      <w:r>
-        <w:t>M</w:t>
-      </w:r>
-      <w:r>
-        <w:t>arketplace.</w:t>
+        <w:t>Technical liaison between a strategic GISV and Microsoft engineering to deliver Cross</w:t>
+      </w:r>
+      <w:r>
+        <w:rPr>
+          <w:rFonts w:ascii="Cambria Math" w:hAnsi="Cambria Math" w:cs="Cambria Math"/>
+        </w:rPr>
+        <w:t>‑</w:t>
+      </w:r>
+      <w:r>
+        <w:t>Tenant BYOK; coordinated 7 engineering teams, removed release blockers for high</w:t>
+      </w:r>
+      <w:r>
+        <w:rPr>
+          <w:rFonts w:ascii="Cambria Math" w:hAnsi="Cambria Math" w:cs="Cambria Math"/>
+        </w:rPr>
+        <w:t>‑</w:t>
+      </w:r>
+      <w:r>
+        <w:t xml:space="preserve">value customers, and </w:t>
+      </w:r>
+      <w:r>
+        <w:lastRenderedPageBreak/>
+        <w:t>co</w:t>
+      </w:r>
+      <w:r>
+        <w:rPr>
+          <w:rFonts w:ascii="Cambria Math" w:hAnsi="Cambria Math" w:cs="Cambria Math"/>
+        </w:rPr>
+        <w:t>‑</w:t>
+      </w:r>
+      <w:r>
+        <w:t>authored a postmortem for the President of DevDiv (FY22 Marketplace POTY; FY24 Americas OSS POTY).</w:t>
       </w:r>
     </w:p>
     <w:p>
@@ -944,13 +956,16 @@
         <w:pStyle w:val="ListBullet"/>
       </w:pPr>
       <w:r>
-        <w:t xml:space="preserve">Provided technical strategy around product roadmaps, cloud capacity, the commercial marketplace </w:t>
-      </w:r>
-      <w:r>
-        <w:t>&amp;</w:t>
-      </w:r>
-      <w:r>
-        <w:t xml:space="preserve"> engineering feedback.</w:t>
+        <w:t>Orchestrated cross</w:t>
+      </w:r>
+      <w:r>
+        <w:rPr>
+          <w:rFonts w:ascii="Cambria Math" w:hAnsi="Cambria Math" w:cs="Cambria Math"/>
+        </w:rPr>
+        <w:t>‑</w:t>
+      </w:r>
+      <w:r>
+        <w:t>team delivery (AKS, Storage, Cosmos DB) for a GISV Serverless offering and first Marketplace AI plugin, contributing to FY23 Marketplace POTY, FY24 Americas POTY, and a Microsoft event showcase.</w:t>
       </w:r>
     </w:p>
     <w:p>
@@ -958,38 +973,16 @@
         <w:pStyle w:val="ListBullet"/>
       </w:pPr>
       <w:r>
-        <w:lastRenderedPageBreak/>
-        <w:t xml:space="preserve">Served </w:t>
-      </w:r>
-      <w:r>
-        <w:t xml:space="preserve">as </w:t>
-      </w:r>
-      <w:r>
-        <w:t xml:space="preserve">the technical conduit between several Microsoft engineering teams </w:t>
-      </w:r>
-      <w:r>
-        <w:t>&amp;</w:t>
-      </w:r>
-      <w:r>
-        <w:t xml:space="preserve"> a major Partner </w:t>
-      </w:r>
-      <w:r>
-        <w:t xml:space="preserve">to help bring </w:t>
-      </w:r>
-      <w:r>
-        <w:t>Cross-Tenant BYOK to the market</w:t>
-      </w:r>
-      <w:r>
-        <w:t>, which unblock</w:t>
-      </w:r>
-      <w:r>
-        <w:t>ed</w:t>
-      </w:r>
-      <w:r>
-        <w:t xml:space="preserve"> millions of dollars in Azure Consumption</w:t>
-      </w:r>
-      <w:r>
-        <w:t>.</w:t>
+        <w:t>Built PSA Data &amp; AI operating model and reporting, scaling AI Design Wins tracking in Azure DevOps across GISV AI, Product Groups, FastTrack, Global PDMs to improve visibility and decision</w:t>
+      </w:r>
+      <w:r>
+        <w:rPr>
+          <w:rFonts w:ascii="Cambria Math" w:hAnsi="Cambria Math" w:cs="Cambria Math"/>
+        </w:rPr>
+        <w:t>‑</w:t>
+      </w:r>
+      <w:r>
+        <w:t>making.</w:t>
       </w:r>
     </w:p>
     <w:p>
@@ -997,67 +990,7 @@
         <w:pStyle w:val="ListBullet"/>
       </w:pPr>
       <w:r>
-        <w:t>Worked with several strategic Global ISVs to platform their industry leading solution</w:t>
-      </w:r>
-      <w:r>
-        <w:t>s</w:t>
-      </w:r>
-      <w:r>
-        <w:t xml:space="preserve"> onto Azure.</w:t>
-      </w:r>
-    </w:p>
-    <w:p>
-      <w:pPr>
-        <w:pStyle w:val="ListBullet"/>
-      </w:pPr>
-      <w:r>
-        <w:t>P</w:t>
-      </w:r>
-      <w:r>
-        <w:t xml:space="preserve">ioneered the use of Azure DevOps (ADO) to manage/track Global ISV activities.  Due to my efforts, ADO has seen wide adoption within my organization </w:t>
-      </w:r>
-      <w:r>
-        <w:t>&amp;</w:t>
-      </w:r>
-      <w:r>
-        <w:t xml:space="preserve"> across Microsoft Partner</w:t>
-      </w:r>
-      <w:r>
-        <w:t>/Customer</w:t>
-      </w:r>
-      <w:r>
-        <w:t xml:space="preserve"> facing teams.</w:t>
-      </w:r>
-    </w:p>
-    <w:p>
-      <w:pPr>
-        <w:pStyle w:val="ListBullet"/>
-        <w:numPr>
-          <w:ilvl w:val="0"/>
-          <w:numId w:val="0"/>
-        </w:numPr>
-      </w:pPr>
-      <w:r>
-        <w:rPr>
-          <w:b/>
-          <w:bCs/>
-        </w:rPr>
-        <w:t>Technologies</w:t>
-      </w:r>
-      <w:r>
-        <w:t xml:space="preserve">: </w:t>
-      </w:r>
-      <w:r>
-        <w:t>Azure, C#, Terraform, Bicep, Az DevOps, GitHub, Teams, Copilot</w:t>
-      </w:r>
-      <w:r>
-        <w:t>, Elastic Cloud, Confluent Cloud</w:t>
-      </w:r>
-      <w:r>
-        <w:t>, various Microsoft Cloud Services</w:t>
-      </w:r>
-      <w:r>
-        <w:t>.</w:t>
+        <w:t>Advised on security, governance, and Marketplace architecture for a transactable solution on the Commercial Marketplace; supported delivery for an $803M agreement.</w:t>
       </w:r>
     </w:p>
     <w:p>
@@ -1155,15 +1088,7 @@
         <w:t xml:space="preserve">content anywhere on the globe </w:t>
       </w:r>
       <w:r>
-        <w:t xml:space="preserve">using </w:t>
-      </w:r>
-      <w:proofErr w:type="spellStart"/>
-      <w:r>
-        <w:t>Haivision</w:t>
-      </w:r>
-      <w:proofErr w:type="spellEnd"/>
-      <w:r>
-        <w:t xml:space="preserve"> SRT. </w:t>
+        <w:t xml:space="preserve">using Haivision SRT. </w:t>
       </w:r>
     </w:p>
     <w:p>
@@ -1188,15 +1113,7 @@
         <w:pStyle w:val="ListBullet"/>
       </w:pPr>
       <w:r>
-        <w:t xml:space="preserve">Part of a team of engineers that created the Production Fundamentals </w:t>
-      </w:r>
-      <w:proofErr w:type="spellStart"/>
-      <w:r>
-        <w:t>OpenHack</w:t>
-      </w:r>
-      <w:proofErr w:type="spellEnd"/>
-      <w:r>
-        <w:t xml:space="preserve"> (OH).  The OH provided hands</w:t>
+        <w:t>Part of a team of engineers that created the Production Fundamentals OpenHack (OH).  The OH provided hands</w:t>
       </w:r>
       <w:r>
         <w:t>-</w:t>
@@ -1270,26 +1187,10 @@
         <w:t>Technologies:</w:t>
       </w:r>
       <w:r>
-        <w:t xml:space="preserve"> C#, Az Functions, Az DevOps, Az Service Bus, Az </w:t>
-      </w:r>
-      <w:proofErr w:type="spellStart"/>
-      <w:r>
-        <w:t>EventGrid</w:t>
-      </w:r>
-      <w:proofErr w:type="spellEnd"/>
-      <w:r>
-        <w:t xml:space="preserve">, </w:t>
-      </w:r>
-      <w:r>
-        <w:t xml:space="preserve">Blazor, </w:t>
-      </w:r>
-      <w:proofErr w:type="spellStart"/>
-      <w:r>
-        <w:t>CosmosDB</w:t>
-      </w:r>
-      <w:proofErr w:type="spellEnd"/>
-      <w:r>
-        <w:t>, Az App Services, A</w:t>
+        <w:t xml:space="preserve"> C#, Az Functions, Az DevOps, Az Service Bus, Az EventGrid, </w:t>
+      </w:r>
+      <w:r>
+        <w:t>Blazor, CosmosDB, Az App Services, A</w:t>
       </w:r>
       <w:r>
         <w:t>z</w:t>
@@ -1298,15 +1199,7 @@
         <w:t xml:space="preserve"> Blob Storage</w:t>
       </w:r>
       <w:r>
-        <w:t xml:space="preserve">, Electron, Az Container Instances, RTC, TypeScript, Docker, ASP.Net Core, </w:t>
-      </w:r>
-      <w:proofErr w:type="spellStart"/>
-      <w:r>
-        <w:t>GraphQL</w:t>
-      </w:r>
-      <w:proofErr w:type="spellEnd"/>
-      <w:r>
-        <w:t>, Az Media Services, NodeJS, Angular</w:t>
+        <w:t>, Electron, Az Container Instances, RTC, TypeScript, Docker, ASP.Net Core, GraphQL, Az Media Services, NodeJS, Angular</w:t>
       </w:r>
       <w:r>
         <w:t>, GitHub Actions, Terraform, ARM</w:t>
@@ -1334,21 +1227,12 @@
           <w:szCs w:val="22"/>
         </w:rPr>
       </w:pPr>
-      <w:proofErr w:type="spellStart"/>
       <w:r>
         <w:rPr>
           <w:sz w:val="22"/>
           <w:szCs w:val="22"/>
         </w:rPr>
-        <w:t>Grenitaus</w:t>
-      </w:r>
-      <w:proofErr w:type="spellEnd"/>
-      <w:r>
-        <w:rPr>
-          <w:sz w:val="22"/>
-          <w:szCs w:val="22"/>
-        </w:rPr>
-        <w:t xml:space="preserve"> Consulting LLC (Remote)</w:t>
+        <w:t>Grenitaus Consulting LLC (Remote)</w:t>
       </w:r>
     </w:p>
     <w:p>
@@ -1506,26 +1390,10 @@
         <w:t>Technologies</w:t>
       </w:r>
       <w:r>
-        <w:t xml:space="preserve">: Azure, C#, Az SQL, ASP.Net MVC 5, jQuery, Bootstrap, </w:t>
-      </w:r>
-      <w:proofErr w:type="spellStart"/>
-      <w:r>
-        <w:t>High</w:t>
-      </w:r>
-      <w:r>
-        <w:t>charts</w:t>
-      </w:r>
-      <w:proofErr w:type="spellEnd"/>
-      <w:r>
-        <w:t xml:space="preserve">, Knockout.js, ASP.Net Web API, PowerShell, Azure </w:t>
-      </w:r>
-      <w:proofErr w:type="spellStart"/>
-      <w:r>
-        <w:t>WebJobs</w:t>
-      </w:r>
-      <w:proofErr w:type="spellEnd"/>
-      <w:r>
-        <w:t>, A</w:t>
+        <w:t>: Azure, C#, Az SQL, ASP.Net MVC 5, jQuery, Bootstrap, High</w:t>
+      </w:r>
+      <w:r>
+        <w:t>charts, Knockout.js, ASP.Net Web API, PowerShell, Azure WebJobs, A</w:t>
       </w:r>
       <w:r>
         <w:t>z</w:t>
@@ -1592,6 +1460,7 @@
         <w:pStyle w:val="ListBullet"/>
       </w:pPr>
       <w:r>
+        <w:lastRenderedPageBreak/>
         <w:t>Helped client move into the healthcare industry by performing work on their medical claims platform.</w:t>
       </w:r>
     </w:p>
@@ -1600,7 +1469,6 @@
         <w:pStyle w:val="ListBullet"/>
       </w:pPr>
       <w:r>
-        <w:lastRenderedPageBreak/>
         <w:t xml:space="preserve">I worked on </w:t>
       </w:r>
       <w:r>
@@ -1621,15 +1489,7 @@
         <w:pStyle w:val="ListBullet"/>
       </w:pPr>
       <w:r>
-        <w:t xml:space="preserve">Helped lead a multi-million-dollar mission critical project over the finish line.  Worked on a public-facing website that allowed </w:t>
-      </w:r>
-      <w:proofErr w:type="gramStart"/>
-      <w:r>
-        <w:t>a state</w:t>
-      </w:r>
-      <w:proofErr w:type="gramEnd"/>
-      <w:r>
-        <w:t xml:space="preserve"> government to collect outstanding tax fees.  Responsibilities included </w:t>
+        <w:t xml:space="preserve">Helped lead a multi-million-dollar mission critical project over the finish line.  Worked on a public-facing website that allowed a state government to collect outstanding tax fees.  Responsibilities included </w:t>
       </w:r>
       <w:r>
         <w:t>hands</w:t>
@@ -1660,47 +1520,7 @@
         <w:t xml:space="preserve"> </w:t>
       </w:r>
       <w:r>
-        <w:t xml:space="preserve">C#, ASP.Net MVC 5, jQuery, Bootstrap, </w:t>
-      </w:r>
-      <w:proofErr w:type="spellStart"/>
-      <w:r>
-        <w:t>Highcharts</w:t>
-      </w:r>
-      <w:proofErr w:type="spellEnd"/>
-      <w:r>
-        <w:t xml:space="preserve">, Knockout.js, TeamCity, Octopus Deploy, AngularJS, </w:t>
-      </w:r>
-      <w:proofErr w:type="spellStart"/>
-      <w:r>
-        <w:t>NServiceBus</w:t>
-      </w:r>
-      <w:proofErr w:type="spellEnd"/>
-      <w:r>
-        <w:t xml:space="preserve">, EF, MSMQ, HTML5, SQL Server, </w:t>
-      </w:r>
-      <w:proofErr w:type="spellStart"/>
-      <w:r>
-        <w:t>Moq</w:t>
-      </w:r>
-      <w:proofErr w:type="spellEnd"/>
-      <w:r>
-        <w:t xml:space="preserve">, </w:t>
-      </w:r>
-      <w:proofErr w:type="spellStart"/>
-      <w:r>
-        <w:t>NUnit</w:t>
-      </w:r>
-      <w:proofErr w:type="spellEnd"/>
-      <w:r>
-        <w:t xml:space="preserve">, </w:t>
-      </w:r>
-      <w:proofErr w:type="spellStart"/>
-      <w:r>
-        <w:t>signalR</w:t>
-      </w:r>
-      <w:proofErr w:type="spellEnd"/>
-      <w:r>
-        <w:t>, Fluent NHibernate, WCF, Windows Services.</w:t>
+        <w:t>C#, ASP.Net MVC 5, jQuery, Bootstrap, Highcharts, Knockout.js, TeamCity, Octopus Deploy, AngularJS, NServiceBus, EF, MSMQ, HTML5, SQL Server, Moq, NUnit, signalR, Fluent NHibernate, WCF, Windows Services.</w:t>
       </w:r>
       <w:r>
         <w:t xml:space="preserve"> </w:t>
@@ -1874,48 +1694,10 @@
         <w:t>clients across the D/FW</w:t>
       </w:r>
       <w:r>
-        <w:t xml:space="preserve"> metroplex to provide </w:t>
-      </w:r>
-      <w:proofErr w:type="gramStart"/>
-      <w:r>
-        <w:t>hand’s</w:t>
-      </w:r>
-      <w:proofErr w:type="gramEnd"/>
-      <w:r>
-        <w:t xml:space="preserve"> on expertise in application development</w:t>
+        <w:t xml:space="preserve"> metroplex to provide hand’s on expertise in application development</w:t>
       </w:r>
       <w:r>
         <w:t>.</w:t>
-      </w:r>
-    </w:p>
-    <w:p>
-      <w:pPr>
-        <w:pStyle w:val="ListBullet"/>
-        <w:numPr>
-          <w:ilvl w:val="0"/>
-          <w:numId w:val="0"/>
-        </w:numPr>
-      </w:pPr>
-      <w:r>
-        <w:rPr>
-          <w:b/>
-          <w:bCs/>
-        </w:rPr>
-        <w:t>Technologies:</w:t>
-      </w:r>
-      <w:r>
-        <w:t xml:space="preserve"> </w:t>
-      </w:r>
-      <w:r>
-        <w:t xml:space="preserve">Silverlight, C#, SQL Server, </w:t>
-      </w:r>
-      <w:proofErr w:type="spellStart"/>
-      <w:r>
-        <w:t>Winforms</w:t>
-      </w:r>
-      <w:proofErr w:type="spellEnd"/>
-      <w:r>
-        <w:t>, ASP.Net Web API</w:t>
       </w:r>
     </w:p>
     <w:p>
@@ -2017,19 +1799,11 @@
         <w:t xml:space="preserve"> </w:t>
       </w:r>
       <w:hyperlink r:id="rId11" w:history="1">
-        <w:proofErr w:type="spellStart"/>
         <w:r>
           <w:rPr>
             <w:rStyle w:val="Hyperlink"/>
           </w:rPr>
-          <w:t>EventGrid</w:t>
-        </w:r>
-        <w:proofErr w:type="spellEnd"/>
-        <w:r>
-          <w:rPr>
-            <w:rStyle w:val="Hyperlink"/>
-          </w:rPr>
-          <w:t xml:space="preserve"> </w:t>
+          <w:t xml:space="preserve">EventGrid </w:t>
         </w:r>
         <w:r>
           <w:rPr>
@@ -2045,15 +1819,7 @@
         </w:r>
       </w:hyperlink>
       <w:r>
-        <w:t xml:space="preserve"> – View Azure </w:t>
-      </w:r>
-      <w:proofErr w:type="spellStart"/>
-      <w:r>
-        <w:t>EventGrid</w:t>
-      </w:r>
-      <w:proofErr w:type="spellEnd"/>
-      <w:r>
-        <w:t xml:space="preserve"> messages in real-time.</w:t>
+        <w:t xml:space="preserve"> – View Azure EventGrid messages in real-time.</w:t>
       </w:r>
     </w:p>
     <w:p>
@@ -2061,41 +1827,15 @@
         <w:pStyle w:val="ListBullet"/>
       </w:pPr>
       <w:hyperlink r:id="rId12" w:history="1">
-        <w:proofErr w:type="spellStart"/>
         <w:r>
           <w:rPr>
             <w:rStyle w:val="Hyperlink"/>
           </w:rPr>
           <w:t>BatchGuy</w:t>
         </w:r>
-        <w:proofErr w:type="spellEnd"/>
       </w:hyperlink>
       <w:r>
-        <w:t xml:space="preserve"> – Batch Blu-ray processing &amp; encoding using </w:t>
-      </w:r>
-      <w:proofErr w:type="spellStart"/>
-      <w:r>
-        <w:t>AviSynth</w:t>
-      </w:r>
-      <w:proofErr w:type="spellEnd"/>
-      <w:r>
-        <w:t xml:space="preserve">, x64, eac3To, </w:t>
-      </w:r>
-      <w:proofErr w:type="spellStart"/>
-      <w:r>
-        <w:t>mkvmerge</w:t>
-      </w:r>
-      <w:proofErr w:type="spellEnd"/>
-      <w:r>
-        <w:t xml:space="preserve"> &amp; </w:t>
-      </w:r>
-      <w:proofErr w:type="spellStart"/>
-      <w:r>
-        <w:t>ffmsindex</w:t>
-      </w:r>
-      <w:proofErr w:type="spellEnd"/>
-      <w:r>
-        <w:t>.</w:t>
+        <w:t xml:space="preserve"> – Batch Blu-ray processing &amp; encoding using AviSynth, x64, eac3To, mkvmerge &amp; ffmsindex.</w:t>
       </w:r>
     </w:p>
     <w:p>
@@ -2132,21 +1872,7 @@
           <w:rPr>
             <w:rStyle w:val="Hyperlink"/>
           </w:rPr>
-          <w:t xml:space="preserve">Azure </w:t>
-        </w:r>
-        <w:proofErr w:type="spellStart"/>
-        <w:r>
-          <w:rPr>
-            <w:rStyle w:val="Hyperlink"/>
-          </w:rPr>
-          <w:t>KeyVault</w:t>
-        </w:r>
-        <w:proofErr w:type="spellEnd"/>
-        <w:r>
-          <w:rPr>
-            <w:rStyle w:val="Hyperlink"/>
-          </w:rPr>
-          <w:t xml:space="preserve">, Jenkins </w:t>
+          <w:t xml:space="preserve">Azure KeyVault, Jenkins </w:t>
         </w:r>
         <w:r>
           <w:rPr>
@@ -2168,15 +1894,7 @@
         <w:t>&amp;</w:t>
       </w:r>
       <w:r>
-        <w:t xml:space="preserve"> Azure </w:t>
-      </w:r>
-      <w:proofErr w:type="spellStart"/>
-      <w:r>
-        <w:t>KeyVault</w:t>
-      </w:r>
-      <w:proofErr w:type="spellEnd"/>
-      <w:r>
-        <w:t>.</w:t>
+        <w:t xml:space="preserve"> Azure KeyVault.</w:t>
       </w:r>
     </w:p>
     <w:p>
@@ -2741,7 +2459,7 @@
   <w:abstractNum w:abstractNumId="9" w15:restartNumberingAfterBreak="0">
     <w:nsid w:val="FFFFFF89"/>
     <w:multiLevelType w:val="singleLevel"/>
-    <w:tmpl w:val="454A9586"/>
+    <w:tmpl w:val="2A7E9228"/>
     <w:lvl w:ilvl="0">
       <w:start w:val="1"/>
       <w:numFmt w:val="bullet"/>
@@ -29147,6 +28865,13 @@
     <w:pitch w:val="fixed"/>
     <w:sig w:usb0="E00006FF" w:usb1="0000FCFF" w:usb2="00000001" w:usb3="00000000" w:csb0="0000019F" w:csb1="00000000"/>
   </w:font>
+  <w:font w:name="Cambria Math">
+    <w:panose1 w:val="02040503050406030204"/>
+    <w:charset w:val="00"/>
+    <w:family w:val="roman"/>
+    <w:pitch w:val="variable"/>
+    <w:sig w:usb0="E00006FF" w:usb1="420024FF" w:usb2="02000000" w:usb3="00000000" w:csb0="0000019F" w:csb1="00000000"/>
+  </w:font>
   <w:font w:name="Aptos">
     <w:charset w:val="00"/>
     <w:family w:val="swiss"/>
@@ -29182,6 +28907,7 @@
     <w:rsid w:val="00027CDE"/>
     <w:rsid w:val="00124C6F"/>
     <w:rsid w:val="00144141"/>
+    <w:rsid w:val="004014FD"/>
     <w:rsid w:val="00471D41"/>
     <w:rsid w:val="004C6F54"/>
     <w:rsid w:val="004E412D"/>
@@ -29189,7 +28915,9 @@
     <w:rsid w:val="005D73D2"/>
     <w:rsid w:val="00680063"/>
     <w:rsid w:val="00686089"/>
+    <w:rsid w:val="0069323C"/>
     <w:rsid w:val="007235FC"/>
+    <w:rsid w:val="0075378D"/>
     <w:rsid w:val="007F3860"/>
     <w:rsid w:val="009603B1"/>
     <w:rsid w:val="00A2773D"/>
@@ -29201,6 +28929,7 @@
     <w:rsid w:val="00DC0448"/>
     <w:rsid w:val="00E83E27"/>
     <w:rsid w:val="00ED625A"/>
+    <w:rsid w:val="00F22C80"/>
   </w:rsids>
   <m:mathPr>
     <m:mathFont m:val="Cambria Math"/>

</xml_diff>

<commit_message>
Made a small change to some verbiage.
</commit_message>
<xml_diff>
--- a/static/attachments/Michael-Green-Resume.docx
+++ b/static/attachments/Michael-Green-Resume.docx
@@ -76,7 +76,23 @@
           <w:sz w:val="22"/>
           <w:szCs w:val="22"/>
         </w:rPr>
-        <w:t>linkedin.com/in/michael-d-green</w:t>
+        <w:t>linkedin.com/in/</w:t>
+      </w:r>
+      <w:proofErr w:type="spellStart"/>
+      <w:r>
+        <w:rPr>
+          <w:sz w:val="22"/>
+          <w:szCs w:val="22"/>
+        </w:rPr>
+        <w:t>michael</w:t>
+      </w:r>
+      <w:proofErr w:type="spellEnd"/>
+      <w:r>
+        <w:rPr>
+          <w:sz w:val="22"/>
+          <w:szCs w:val="22"/>
+        </w:rPr>
+        <w:t>-d-green</w:t>
       </w:r>
     </w:p>
     <w:p>
@@ -107,8 +123,17 @@
           <w:sz w:val="22"/>
           <w:szCs w:val="22"/>
         </w:rPr>
-        <w:t>github.com/michaeldeongreen</w:t>
-      </w:r>
+        <w:t>github.com/</w:t>
+      </w:r>
+      <w:proofErr w:type="spellStart"/>
+      <w:r>
+        <w:rPr>
+          <w:sz w:val="22"/>
+          <w:szCs w:val="22"/>
+        </w:rPr>
+        <w:t>michaeldeongreen</w:t>
+      </w:r>
+      <w:proofErr w:type="spellEnd"/>
     </w:p>
     <w:p/>
     <w:p>
@@ -438,8 +463,13 @@
         <w:t>Databases:</w:t>
       </w:r>
       <w:r>
-        <w:t xml:space="preserve"> Azure SQL, Azure CosmosDB</w:t>
-      </w:r>
+        <w:t xml:space="preserve"> Azure SQL, Azure </w:t>
+      </w:r>
+      <w:proofErr w:type="spellStart"/>
+      <w:r>
+        <w:t>CosmosDB</w:t>
+      </w:r>
+      <w:proofErr w:type="spellEnd"/>
     </w:p>
     <w:p>
       <w:pPr>
@@ -449,6 +479,7 @@
           <w:numId w:val="0"/>
         </w:numPr>
       </w:pPr>
+      <w:proofErr w:type="spellStart"/>
       <w:r>
         <w:rPr>
           <w:b/>
@@ -456,6 +487,7 @@
         </w:rPr>
         <w:t>IaaC</w:t>
       </w:r>
+      <w:proofErr w:type="spellEnd"/>
       <w:r>
         <w:rPr>
           <w:b/>
@@ -517,8 +549,13 @@
         <w:t xml:space="preserve">Various Microsoft Cloud services, </w:t>
       </w:r>
       <w:r>
-        <w:t>Angular, ASP.Net Core, NServiceBus</w:t>
-      </w:r>
+        <w:t xml:space="preserve">Angular, ASP.Net Core, </w:t>
+      </w:r>
+      <w:proofErr w:type="spellStart"/>
+      <w:r>
+        <w:t>NServiceBus</w:t>
+      </w:r>
+      <w:proofErr w:type="spellEnd"/>
     </w:p>
     <w:p>
       <w:pPr>
@@ -990,7 +1027,25 @@
         <w:pStyle w:val="ListBullet"/>
       </w:pPr>
       <w:r>
-        <w:t>Advised on security, governance, and Marketplace architecture for a transactable solution on the Commercial Marketplace; supported delivery for an $803M agreement.</w:t>
+        <w:t>Advised on security, governance, and Marketplace architecture for a transactable solution on the Commercial Marketplace; supported delivery for an $80</w:t>
+      </w:r>
+      <w:r>
+        <w:t>0</w:t>
+      </w:r>
+      <w:r>
+        <w:t>M</w:t>
+      </w:r>
+      <w:r>
+        <w:t>+</w:t>
+      </w:r>
+      <w:r>
+        <w:t xml:space="preserve"> </w:t>
+      </w:r>
+      <w:r>
+        <w:t xml:space="preserve">MACC </w:t>
+      </w:r>
+      <w:r>
+        <w:t>agreement.</w:t>
       </w:r>
     </w:p>
     <w:p>
@@ -1088,7 +1143,15 @@
         <w:t xml:space="preserve">content anywhere on the globe </w:t>
       </w:r>
       <w:r>
-        <w:t xml:space="preserve">using Haivision SRT. </w:t>
+        <w:t xml:space="preserve">using </w:t>
+      </w:r>
+      <w:proofErr w:type="spellStart"/>
+      <w:r>
+        <w:t>Haivision</w:t>
+      </w:r>
+      <w:proofErr w:type="spellEnd"/>
+      <w:r>
+        <w:t xml:space="preserve"> SRT. </w:t>
       </w:r>
     </w:p>
     <w:p>
@@ -1113,7 +1176,15 @@
         <w:pStyle w:val="ListBullet"/>
       </w:pPr>
       <w:r>
-        <w:t>Part of a team of engineers that created the Production Fundamentals OpenHack (OH).  The OH provided hands</w:t>
+        <w:t xml:space="preserve">Part of a team of engineers that created the Production Fundamentals </w:t>
+      </w:r>
+      <w:proofErr w:type="spellStart"/>
+      <w:r>
+        <w:t>OpenHack</w:t>
+      </w:r>
+      <w:proofErr w:type="spellEnd"/>
+      <w:r>
+        <w:t xml:space="preserve"> (OH).  The OH provided hands</w:t>
       </w:r>
       <w:r>
         <w:t>-</w:t>
@@ -1187,10 +1258,26 @@
         <w:t>Technologies:</w:t>
       </w:r>
       <w:r>
-        <w:t xml:space="preserve"> C#, Az Functions, Az DevOps, Az Service Bus, Az EventGrid, </w:t>
-      </w:r>
-      <w:r>
-        <w:t>Blazor, CosmosDB, Az App Services, A</w:t>
+        <w:t xml:space="preserve"> C#, Az Functions, Az DevOps, Az Service Bus, Az </w:t>
+      </w:r>
+      <w:proofErr w:type="spellStart"/>
+      <w:r>
+        <w:t>EventGrid</w:t>
+      </w:r>
+      <w:proofErr w:type="spellEnd"/>
+      <w:r>
+        <w:t xml:space="preserve">, </w:t>
+      </w:r>
+      <w:r>
+        <w:t xml:space="preserve">Blazor, </w:t>
+      </w:r>
+      <w:proofErr w:type="spellStart"/>
+      <w:r>
+        <w:t>CosmosDB</w:t>
+      </w:r>
+      <w:proofErr w:type="spellEnd"/>
+      <w:r>
+        <w:t>, Az App Services, A</w:t>
       </w:r>
       <w:r>
         <w:t>z</w:t>
@@ -1199,7 +1286,15 @@
         <w:t xml:space="preserve"> Blob Storage</w:t>
       </w:r>
       <w:r>
-        <w:t>, Electron, Az Container Instances, RTC, TypeScript, Docker, ASP.Net Core, GraphQL, Az Media Services, NodeJS, Angular</w:t>
+        <w:t xml:space="preserve">, Electron, Az Container Instances, RTC, TypeScript, Docker, ASP.Net Core, </w:t>
+      </w:r>
+      <w:proofErr w:type="spellStart"/>
+      <w:r>
+        <w:t>GraphQL</w:t>
+      </w:r>
+      <w:proofErr w:type="spellEnd"/>
+      <w:r>
+        <w:t>, Az Media Services, NodeJS, Angular</w:t>
       </w:r>
       <w:r>
         <w:t>, GitHub Actions, Terraform, ARM</w:t>
@@ -1227,12 +1322,21 @@
           <w:szCs w:val="22"/>
         </w:rPr>
       </w:pPr>
+      <w:proofErr w:type="spellStart"/>
       <w:r>
         <w:rPr>
           <w:sz w:val="22"/>
           <w:szCs w:val="22"/>
         </w:rPr>
-        <w:t>Grenitaus Consulting LLC (Remote)</w:t>
+        <w:t>Grenitaus</w:t>
+      </w:r>
+      <w:proofErr w:type="spellEnd"/>
+      <w:r>
+        <w:rPr>
+          <w:sz w:val="22"/>
+          <w:szCs w:val="22"/>
+        </w:rPr>
+        <w:t xml:space="preserve"> Consulting LLC (Remote)</w:t>
       </w:r>
     </w:p>
     <w:p>
@@ -1390,16 +1494,40 @@
         <w:t>Technologies</w:t>
       </w:r>
       <w:r>
-        <w:t>: Azure, C#, Az SQL, ASP.Net MVC 5, jQuery, Bootstrap, High</w:t>
-      </w:r>
-      <w:r>
-        <w:t>charts, Knockout.js, ASP.Net Web API, PowerShell, Azure WebJobs, A</w:t>
+        <w:t xml:space="preserve">: Azure, C#, Az SQL, ASP.Net MVC 5, jQuery, Bootstrap, </w:t>
+      </w:r>
+      <w:proofErr w:type="spellStart"/>
+      <w:r>
+        <w:t>High</w:t>
+      </w:r>
+      <w:r>
+        <w:t>charts</w:t>
+      </w:r>
+      <w:proofErr w:type="spellEnd"/>
+      <w:r>
+        <w:t xml:space="preserve">, Knockout.js, ASP.Net Web API, PowerShell, Azure </w:t>
+      </w:r>
+      <w:proofErr w:type="spellStart"/>
+      <w:r>
+        <w:t>WebJobs</w:t>
+      </w:r>
+      <w:proofErr w:type="spellEnd"/>
+      <w:r>
+        <w:t>, A</w:t>
       </w:r>
       <w:r>
         <w:t>z</w:t>
       </w:r>
       <w:r>
-        <w:t xml:space="preserve"> Queues, Fluent NHibernate, KnockoutJS.</w:t>
+        <w:t xml:space="preserve"> Queues, Fluent NHibernate, </w:t>
+      </w:r>
+      <w:proofErr w:type="spellStart"/>
+      <w:r>
+        <w:t>KnockoutJS</w:t>
+      </w:r>
+      <w:proofErr w:type="spellEnd"/>
+      <w:r>
+        <w:t>.</w:t>
       </w:r>
     </w:p>
     <w:p>
@@ -1489,7 +1617,15 @@
         <w:pStyle w:val="ListBullet"/>
       </w:pPr>
       <w:r>
-        <w:t xml:space="preserve">Helped lead a multi-million-dollar mission critical project over the finish line.  Worked on a public-facing website that allowed a state government to collect outstanding tax fees.  Responsibilities included </w:t>
+        <w:t xml:space="preserve">Helped lead a multi-million-dollar mission critical project over the finish line.  Worked on a public-facing website that allowed </w:t>
+      </w:r>
+      <w:proofErr w:type="gramStart"/>
+      <w:r>
+        <w:t>a state</w:t>
+      </w:r>
+      <w:proofErr w:type="gramEnd"/>
+      <w:r>
+        <w:t xml:space="preserve"> government to collect outstanding tax fees.  Responsibilities included </w:t>
       </w:r>
       <w:r>
         <w:t>hands</w:t>
@@ -1520,7 +1656,47 @@
         <w:t xml:space="preserve"> </w:t>
       </w:r>
       <w:r>
-        <w:t>C#, ASP.Net MVC 5, jQuery, Bootstrap, Highcharts, Knockout.js, TeamCity, Octopus Deploy, AngularJS, NServiceBus, EF, MSMQ, HTML5, SQL Server, Moq, NUnit, signalR, Fluent NHibernate, WCF, Windows Services.</w:t>
+        <w:t xml:space="preserve">C#, ASP.Net MVC 5, jQuery, Bootstrap, </w:t>
+      </w:r>
+      <w:proofErr w:type="spellStart"/>
+      <w:r>
+        <w:t>Highcharts</w:t>
+      </w:r>
+      <w:proofErr w:type="spellEnd"/>
+      <w:r>
+        <w:t xml:space="preserve">, Knockout.js, TeamCity, Octopus Deploy, AngularJS, </w:t>
+      </w:r>
+      <w:proofErr w:type="spellStart"/>
+      <w:r>
+        <w:t>NServiceBus</w:t>
+      </w:r>
+      <w:proofErr w:type="spellEnd"/>
+      <w:r>
+        <w:t xml:space="preserve">, EF, MSMQ, HTML5, SQL Server, </w:t>
+      </w:r>
+      <w:proofErr w:type="spellStart"/>
+      <w:r>
+        <w:t>Moq</w:t>
+      </w:r>
+      <w:proofErr w:type="spellEnd"/>
+      <w:r>
+        <w:t xml:space="preserve">, </w:t>
+      </w:r>
+      <w:proofErr w:type="spellStart"/>
+      <w:r>
+        <w:t>NUnit</w:t>
+      </w:r>
+      <w:proofErr w:type="spellEnd"/>
+      <w:r>
+        <w:t xml:space="preserve">, </w:t>
+      </w:r>
+      <w:proofErr w:type="spellStart"/>
+      <w:r>
+        <w:t>signalR</w:t>
+      </w:r>
+      <w:proofErr w:type="spellEnd"/>
+      <w:r>
+        <w:t>, Fluent NHibernate, WCF, Windows Services.</w:t>
       </w:r>
       <w:r>
         <w:t xml:space="preserve"> </w:t>
@@ -1635,7 +1811,15 @@
         <w:t>Technologies:</w:t>
       </w:r>
       <w:r>
-        <w:t xml:space="preserve"> ASP.Net MVC, KnockoutJS, jQuery, C#, JavaScript, SQL Ser</w:t>
+        <w:t xml:space="preserve"> ASP.Net MVC, </w:t>
+      </w:r>
+      <w:proofErr w:type="spellStart"/>
+      <w:r>
+        <w:t>KnockoutJS</w:t>
+      </w:r>
+      <w:proofErr w:type="spellEnd"/>
+      <w:r>
+        <w:t>, jQuery, C#, JavaScript, SQL Ser</w:t>
       </w:r>
       <w:r>
         <w:t>ver, Angular</w:t>
@@ -1694,7 +1878,15 @@
         <w:t>clients across the D/FW</w:t>
       </w:r>
       <w:r>
-        <w:t xml:space="preserve"> metroplex to provide hand’s on expertise in application development</w:t>
+        <w:t xml:space="preserve"> metroplex to provide </w:t>
+      </w:r>
+      <w:proofErr w:type="gramStart"/>
+      <w:r>
+        <w:t>hand’s</w:t>
+      </w:r>
+      <w:proofErr w:type="gramEnd"/>
+      <w:r>
+        <w:t xml:space="preserve"> on expertise in application development</w:t>
       </w:r>
       <w:r>
         <w:t>.</w:t>
@@ -1799,11 +1991,19 @@
         <w:t xml:space="preserve"> </w:t>
       </w:r>
       <w:hyperlink r:id="rId11" w:history="1">
+        <w:proofErr w:type="spellStart"/>
         <w:r>
           <w:rPr>
             <w:rStyle w:val="Hyperlink"/>
           </w:rPr>
-          <w:t xml:space="preserve">EventGrid </w:t>
+          <w:t>EventGrid</w:t>
+        </w:r>
+        <w:proofErr w:type="spellEnd"/>
+        <w:r>
+          <w:rPr>
+            <w:rStyle w:val="Hyperlink"/>
+          </w:rPr>
+          <w:t xml:space="preserve"> </w:t>
         </w:r>
         <w:r>
           <w:rPr>
@@ -1819,7 +2019,15 @@
         </w:r>
       </w:hyperlink>
       <w:r>
-        <w:t xml:space="preserve"> – View Azure EventGrid messages in real-time.</w:t>
+        <w:t xml:space="preserve"> – View Azure </w:t>
+      </w:r>
+      <w:proofErr w:type="spellStart"/>
+      <w:r>
+        <w:t>EventGrid</w:t>
+      </w:r>
+      <w:proofErr w:type="spellEnd"/>
+      <w:r>
+        <w:t xml:space="preserve"> messages in real-time.</w:t>
       </w:r>
     </w:p>
     <w:p>
@@ -1827,15 +2035,41 @@
         <w:pStyle w:val="ListBullet"/>
       </w:pPr>
       <w:hyperlink r:id="rId12" w:history="1">
+        <w:proofErr w:type="spellStart"/>
         <w:r>
           <w:rPr>
             <w:rStyle w:val="Hyperlink"/>
           </w:rPr>
           <w:t>BatchGuy</w:t>
         </w:r>
+        <w:proofErr w:type="spellEnd"/>
       </w:hyperlink>
       <w:r>
-        <w:t xml:space="preserve"> – Batch Blu-ray processing &amp; encoding using AviSynth, x64, eac3To, mkvmerge &amp; ffmsindex.</w:t>
+        <w:t xml:space="preserve"> – Batch Blu-ray processing &amp; encoding using </w:t>
+      </w:r>
+      <w:proofErr w:type="spellStart"/>
+      <w:r>
+        <w:t>AviSynth</w:t>
+      </w:r>
+      <w:proofErr w:type="spellEnd"/>
+      <w:r>
+        <w:t xml:space="preserve">, x64, eac3To, </w:t>
+      </w:r>
+      <w:proofErr w:type="spellStart"/>
+      <w:r>
+        <w:t>mkvmerge</w:t>
+      </w:r>
+      <w:proofErr w:type="spellEnd"/>
+      <w:r>
+        <w:t xml:space="preserve"> &amp; </w:t>
+      </w:r>
+      <w:proofErr w:type="spellStart"/>
+      <w:r>
+        <w:t>ffmsindex</w:t>
+      </w:r>
+      <w:proofErr w:type="spellEnd"/>
+      <w:r>
+        <w:t>.</w:t>
       </w:r>
     </w:p>
     <w:p>
@@ -1872,7 +2106,21 @@
           <w:rPr>
             <w:rStyle w:val="Hyperlink"/>
           </w:rPr>
-          <w:t xml:space="preserve">Azure KeyVault, Jenkins </w:t>
+          <w:t xml:space="preserve">Azure </w:t>
+        </w:r>
+        <w:proofErr w:type="spellStart"/>
+        <w:r>
+          <w:rPr>
+            <w:rStyle w:val="Hyperlink"/>
+          </w:rPr>
+          <w:t>KeyVault</w:t>
+        </w:r>
+        <w:proofErr w:type="spellEnd"/>
+        <w:r>
+          <w:rPr>
+            <w:rStyle w:val="Hyperlink"/>
+          </w:rPr>
+          <w:t xml:space="preserve">, Jenkins </w:t>
         </w:r>
         <w:r>
           <w:rPr>
@@ -1894,7 +2142,15 @@
         <w:t>&amp;</w:t>
       </w:r>
       <w:r>
-        <w:t xml:space="preserve"> Azure KeyVault.</w:t>
+        <w:t xml:space="preserve"> Azure </w:t>
+      </w:r>
+      <w:proofErr w:type="spellStart"/>
+      <w:r>
+        <w:t>KeyVault</w:t>
+      </w:r>
+      <w:proofErr w:type="spellEnd"/>
+      <w:r>
+        <w:t>.</w:t>
       </w:r>
     </w:p>
     <w:p>
@@ -28907,10 +29163,12 @@
     <w:rsid w:val="00027CDE"/>
     <w:rsid w:val="00124C6F"/>
     <w:rsid w:val="00144141"/>
+    <w:rsid w:val="0039185C"/>
     <w:rsid w:val="004014FD"/>
     <w:rsid w:val="00471D41"/>
     <w:rsid w:val="004C6F54"/>
     <w:rsid w:val="004E412D"/>
+    <w:rsid w:val="004F2EB5"/>
     <w:rsid w:val="00523934"/>
     <w:rsid w:val="005D73D2"/>
     <w:rsid w:val="00680063"/>
@@ -29658,39 +29916,6 @@
 </file>
 
 <file path=customXml/item1.xml><?xml version="1.0" encoding="utf-8"?>
-<?mso-contentType ?>
-<FormTemplates xmlns="http://schemas.microsoft.com/sharepoint/v3/contenttype/forms">
-  <Display>DocumentLibraryForm</Display>
-  <Edit>DocumentLibraryForm</Edit>
-  <New>DocumentLibraryForm</New>
-</FormTemplates>
-</file>
-
-<file path=customXml/item2.xml><?xml version="1.0" encoding="utf-8"?>
-<p:properties xmlns:p="http://schemas.microsoft.com/office/2006/metadata/properties" xmlns:xsi="http://www.w3.org/2001/XMLSchema-instance" xmlns:pc="http://schemas.microsoft.com/office/infopath/2007/PartnerControls">
-  <documentManagement>
-    <_ip_UnifiedCompliancePolicyUIAction xmlns="http://schemas.microsoft.com/sharepoint/v3" xsi:nil="true"/>
-    <Image xmlns="71af3243-3dd4-4a8d-8c0d-dd76da1f02a5">
-      <Url xsi:nil="true"/>
-      <Description xsi:nil="true"/>
-    </Image>
-    <Status xmlns="71af3243-3dd4-4a8d-8c0d-dd76da1f02a5">Not started</Status>
-    <Background xmlns="71af3243-3dd4-4a8d-8c0d-dd76da1f02a5">false</Background>
-    <_ip_UnifiedCompliancePolicyProperties xmlns="http://schemas.microsoft.com/sharepoint/v3" xsi:nil="true"/>
-    <ImageTagsTaxHTField xmlns="71af3243-3dd4-4a8d-8c0d-dd76da1f02a5">
-      <Terms xmlns="http://schemas.microsoft.com/office/infopath/2007/PartnerControls"/>
-    </ImageTagsTaxHTField>
-    <TaxCatchAll xmlns="230e9df3-be65-4c73-a93b-d1236ebd677e" xsi:nil="true"/>
-    <MediaServiceKeyPoints xmlns="71af3243-3dd4-4a8d-8c0d-dd76da1f02a5" xsi:nil="true"/>
-  </documentManagement>
-</p:properties>
-</file>
-
-<file path=customXml/item3.xml><?xml version="1.0" encoding="utf-8"?>
-<b:Sources xmlns:b="http://schemas.openxmlformats.org/officeDocument/2006/bibliography" xmlns="http://schemas.openxmlformats.org/officeDocument/2006/bibliography" SelectedStyle="\APASixthEditionOfficeOnline.xsl" StyleName="APA" Version="6"/>
-</file>
-
-<file path=customXml/item4.xml><?xml version="1.0" encoding="utf-8"?>
 <ct:contentTypeSchema xmlns:ct="http://schemas.microsoft.com/office/2006/metadata/contentType" xmlns:ma="http://schemas.microsoft.com/office/2006/metadata/properties/metaAttributes" ct:_="" ma:_="" ma:contentTypeName="Document" ma:contentTypeID="0x01010079F111ED35F8CC479449609E8A0923A6" ma:contentTypeVersion="26" ma:contentTypeDescription="Create a new document." ma:contentTypeScope="" ma:versionID="ac37c1753acd5e330d2062ccec26ea66">
   <xsd:schema xmlns:xsd="http://www.w3.org/2001/XMLSchema" xmlns:xs="http://www.w3.org/2001/XMLSchema" xmlns:p="http://schemas.microsoft.com/office/2006/metadata/properties" xmlns:ns1="http://schemas.microsoft.com/sharepoint/v3" xmlns:ns2="71af3243-3dd4-4a8d-8c0d-dd76da1f02a5" xmlns:ns3="16c05727-aa75-4e4a-9b5f-8a80a1165891" xmlns:ns4="230e9df3-be65-4c73-a93b-d1236ebd677e" targetNamespace="http://schemas.microsoft.com/office/2006/metadata/properties" ma:root="true" ma:fieldsID="3b340c7101c92c5120abd06486f94548" ns1:_="" ns2:_="" ns3:_="" ns4:_="">
     <xsd:import namespace="http://schemas.microsoft.com/sharepoint/v3"/>
@@ -29990,35 +30215,40 @@
 </ct:contentTypeSchema>
 </file>
 
-<file path=customXml/itemProps1.xml><?xml version="1.0" encoding="utf-8"?>
-<ds:datastoreItem xmlns:ds="http://schemas.openxmlformats.org/officeDocument/2006/customXml" ds:itemID="{AABE5AEB-BD32-46FB-B4E8-5C314C3FA503}">
-  <ds:schemaRefs>
-    <ds:schemaRef ds:uri="http://schemas.microsoft.com/sharepoint/v3/contenttype/forms"/>
-  </ds:schemaRefs>
-</ds:datastoreItem>
+<file path=customXml/item2.xml><?xml version="1.0" encoding="utf-8"?>
+<b:Sources xmlns:b="http://schemas.openxmlformats.org/officeDocument/2006/bibliography" xmlns="http://schemas.openxmlformats.org/officeDocument/2006/bibliography" SelectedStyle="\APASixthEditionOfficeOnline.xsl" StyleName="APA" Version="6"/>
 </file>
 
-<file path=customXml/itemProps2.xml><?xml version="1.0" encoding="utf-8"?>
-<ds:datastoreItem xmlns:ds="http://schemas.openxmlformats.org/officeDocument/2006/customXml" ds:itemID="{A9893E80-0AB2-4C42-8D6E-F0C64251EDE9}">
-  <ds:schemaRefs>
-    <ds:schemaRef ds:uri="http://schemas.microsoft.com/office/2006/metadata/properties"/>
-    <ds:schemaRef ds:uri="http://schemas.microsoft.com/office/infopath/2007/PartnerControls"/>
-    <ds:schemaRef ds:uri="http://schemas.microsoft.com/sharepoint/v3"/>
-    <ds:schemaRef ds:uri="71af3243-3dd4-4a8d-8c0d-dd76da1f02a5"/>
-    <ds:schemaRef ds:uri="230e9df3-be65-4c73-a93b-d1236ebd677e"/>
-  </ds:schemaRefs>
-</ds:datastoreItem>
+<file path=customXml/item3.xml><?xml version="1.0" encoding="utf-8"?>
+<p:properties xmlns:p="http://schemas.microsoft.com/office/2006/metadata/properties" xmlns:xsi="http://www.w3.org/2001/XMLSchema-instance" xmlns:pc="http://schemas.microsoft.com/office/infopath/2007/PartnerControls">
+  <documentManagement>
+    <_ip_UnifiedCompliancePolicyUIAction xmlns="http://schemas.microsoft.com/sharepoint/v3" xsi:nil="true"/>
+    <Image xmlns="71af3243-3dd4-4a8d-8c0d-dd76da1f02a5">
+      <Url xsi:nil="true"/>
+      <Description xsi:nil="true"/>
+    </Image>
+    <Status xmlns="71af3243-3dd4-4a8d-8c0d-dd76da1f02a5">Not started</Status>
+    <Background xmlns="71af3243-3dd4-4a8d-8c0d-dd76da1f02a5">false</Background>
+    <_ip_UnifiedCompliancePolicyProperties xmlns="http://schemas.microsoft.com/sharepoint/v3" xsi:nil="true"/>
+    <ImageTagsTaxHTField xmlns="71af3243-3dd4-4a8d-8c0d-dd76da1f02a5">
+      <Terms xmlns="http://schemas.microsoft.com/office/infopath/2007/PartnerControls"/>
+    </ImageTagsTaxHTField>
+    <TaxCatchAll xmlns="230e9df3-be65-4c73-a93b-d1236ebd677e" xsi:nil="true"/>
+    <MediaServiceKeyPoints xmlns="71af3243-3dd4-4a8d-8c0d-dd76da1f02a5" xsi:nil="true"/>
+  </documentManagement>
+</p:properties>
 </file>
 
-<file path=customXml/itemProps3.xml><?xml version="1.0" encoding="utf-8"?>
-<ds:datastoreItem xmlns:ds="http://schemas.openxmlformats.org/officeDocument/2006/customXml" ds:itemID="{B690CEF4-07C7-4C0C-A6BB-7328017E8EDA}">
-  <ds:schemaRefs>
-    <ds:schemaRef ds:uri="http://schemas.openxmlformats.org/officeDocument/2006/bibliography"/>
-  </ds:schemaRefs>
-</ds:datastoreItem>
+<file path=customXml/item4.xml><?xml version="1.0" encoding="utf-8"?>
+<?mso-contentType ?>
+<FormTemplates xmlns="http://schemas.microsoft.com/sharepoint/v3/contenttype/forms">
+  <Display>DocumentLibraryForm</Display>
+  <Edit>DocumentLibraryForm</Edit>
+  <New>DocumentLibraryForm</New>
+</FormTemplates>
 </file>
 
-<file path=customXml/itemProps4.xml><?xml version="1.0" encoding="utf-8"?>
+<file path=customXml/itemProps1.xml><?xml version="1.0" encoding="utf-8"?>
 <ds:datastoreItem xmlns:ds="http://schemas.openxmlformats.org/officeDocument/2006/customXml" ds:itemID="{46268ACC-32FC-4261-BF80-5F6DE34E1C11}">
   <ds:schemaRefs>
     <ds:schemaRef ds:uri="http://schemas.microsoft.com/office/2006/metadata/contentType"/>
@@ -30039,6 +30269,34 @@
 </ds:datastoreItem>
 </file>
 
+<file path=customXml/itemProps2.xml><?xml version="1.0" encoding="utf-8"?>
+<ds:datastoreItem xmlns:ds="http://schemas.openxmlformats.org/officeDocument/2006/customXml" ds:itemID="{B690CEF4-07C7-4C0C-A6BB-7328017E8EDA}">
+  <ds:schemaRefs>
+    <ds:schemaRef ds:uri="http://schemas.openxmlformats.org/officeDocument/2006/bibliography"/>
+  </ds:schemaRefs>
+</ds:datastoreItem>
+</file>
+
+<file path=customXml/itemProps3.xml><?xml version="1.0" encoding="utf-8"?>
+<ds:datastoreItem xmlns:ds="http://schemas.openxmlformats.org/officeDocument/2006/customXml" ds:itemID="{A9893E80-0AB2-4C42-8D6E-F0C64251EDE9}">
+  <ds:schemaRefs>
+    <ds:schemaRef ds:uri="http://schemas.microsoft.com/office/2006/metadata/properties"/>
+    <ds:schemaRef ds:uri="http://schemas.microsoft.com/office/infopath/2007/PartnerControls"/>
+    <ds:schemaRef ds:uri="http://schemas.microsoft.com/sharepoint/v3"/>
+    <ds:schemaRef ds:uri="71af3243-3dd4-4a8d-8c0d-dd76da1f02a5"/>
+    <ds:schemaRef ds:uri="230e9df3-be65-4c73-a93b-d1236ebd677e"/>
+  </ds:schemaRefs>
+</ds:datastoreItem>
+</file>
+
+<file path=customXml/itemProps4.xml><?xml version="1.0" encoding="utf-8"?>
+<ds:datastoreItem xmlns:ds="http://schemas.openxmlformats.org/officeDocument/2006/customXml" ds:itemID="{AABE5AEB-BD32-46FB-B4E8-5C314C3FA503}">
+  <ds:schemaRefs>
+    <ds:schemaRef ds:uri="http://schemas.microsoft.com/sharepoint/v3/contenttype/forms"/>
+  </ds:schemaRefs>
+</ds:datastoreItem>
+</file>
+
 <file path=docMetadata/LabelInfo.xml><?xml version="1.0" encoding="utf-8"?>
 <clbl:labelList xmlns:clbl="http://schemas.microsoft.com/office/2020/mipLabelMetadata">
   <clbl:label id="{f42aa342-8706-4288-bd11-ebb85995028c}" enabled="1" method="Standard" siteId="{72f988bf-86f1-41af-91ab-2d7cd011db47}" contentBits="0" removed="0"/>

</xml_diff>

<commit_message>
PDF version of resume.
</commit_message>
<xml_diff>
--- a/static/attachments/Michael-Green-Resume.docx
+++ b/static/attachments/Michael-Green-Resume.docx
@@ -544,6 +544,7 @@
           <w:showingPlcHdr/>
           <w15:appearance w15:val="hidden"/>
         </w:sdtPr>
+        <w:sdtEndPr/>
         <w:sdtContent>
           <w:r>
             <w:t>Experience</w:t>
@@ -1138,6 +1139,7 @@
           <w:showingPlcHdr/>
           <w15:appearance w15:val="hidden"/>
         </w:sdtPr>
+        <w:sdtEndPr/>
         <w:sdtContent>
           <w:r>
             <w:t>Education</w:t>
@@ -28116,6 +28118,7 @@
     <w:rsid w:val="00124C6F"/>
     <w:rsid w:val="00144141"/>
     <w:rsid w:val="0039185C"/>
+    <w:rsid w:val="003B074C"/>
     <w:rsid w:val="004014FD"/>
     <w:rsid w:val="00471D41"/>
     <w:rsid w:val="004B3926"/>
@@ -28148,6 +28151,7 @@
     <w:rsid w:val="00DC0448"/>
     <w:rsid w:val="00DC63C7"/>
     <w:rsid w:val="00DF2DB4"/>
+    <w:rsid w:val="00E3575B"/>
     <w:rsid w:val="00E83E27"/>
     <w:rsid w:val="00ED5F26"/>
     <w:rsid w:val="00ED625A"/>
@@ -28880,26 +28884,19 @@
 </file>
 
 <file path=customXml/item1.xml><?xml version="1.0" encoding="utf-8"?>
-<p:properties xmlns:p="http://schemas.microsoft.com/office/2006/metadata/properties" xmlns:xsi="http://www.w3.org/2001/XMLSchema-instance" xmlns:pc="http://schemas.microsoft.com/office/infopath/2007/PartnerControls">
-  <documentManagement>
-    <_ip_UnifiedCompliancePolicyUIAction xmlns="http://schemas.microsoft.com/sharepoint/v3" xsi:nil="true"/>
-    <Image xmlns="71af3243-3dd4-4a8d-8c0d-dd76da1f02a5">
-      <Url xsi:nil="true"/>
-      <Description xsi:nil="true"/>
-    </Image>
-    <Status xmlns="71af3243-3dd4-4a8d-8c0d-dd76da1f02a5">Not started</Status>
-    <Background xmlns="71af3243-3dd4-4a8d-8c0d-dd76da1f02a5">false</Background>
-    <_ip_UnifiedCompliancePolicyProperties xmlns="http://schemas.microsoft.com/sharepoint/v3" xsi:nil="true"/>
-    <ImageTagsTaxHTField xmlns="71af3243-3dd4-4a8d-8c0d-dd76da1f02a5">
-      <Terms xmlns="http://schemas.microsoft.com/office/infopath/2007/PartnerControls"/>
-    </ImageTagsTaxHTField>
-    <TaxCatchAll xmlns="230e9df3-be65-4c73-a93b-d1236ebd677e" xsi:nil="true"/>
-    <MediaServiceKeyPoints xmlns="71af3243-3dd4-4a8d-8c0d-dd76da1f02a5" xsi:nil="true"/>
-  </documentManagement>
-</p:properties>
+<b:Sources xmlns:b="http://schemas.openxmlformats.org/officeDocument/2006/bibliography" xmlns="http://schemas.openxmlformats.org/officeDocument/2006/bibliography" SelectedStyle="\APASixthEditionOfficeOnline.xsl" StyleName="APA" Version="6"/>
 </file>
 
 <file path=customXml/item2.xml><?xml version="1.0" encoding="utf-8"?>
+<?mso-contentType ?>
+<FormTemplates xmlns="http://schemas.microsoft.com/sharepoint/v3/contenttype/forms">
+  <Display>DocumentLibraryForm</Display>
+  <Edit>DocumentLibraryForm</Edit>
+  <New>DocumentLibraryForm</New>
+</FormTemplates>
+</file>
+
+<file path=customXml/item3.xml><?xml version="1.0" encoding="utf-8"?>
 <ct:contentTypeSchema xmlns:ct="http://schemas.microsoft.com/office/2006/metadata/contentType" xmlns:ma="http://schemas.microsoft.com/office/2006/metadata/properties/metaAttributes" ct:_="" ma:_="" ma:contentTypeName="Document" ma:contentTypeID="0x01010079F111ED35F8CC479449609E8A0923A6" ma:contentTypeVersion="26" ma:contentTypeDescription="Create a new document." ma:contentTypeScope="" ma:versionID="ac37c1753acd5e330d2062ccec26ea66">
   <xsd:schema xmlns:xsd="http://www.w3.org/2001/XMLSchema" xmlns:xs="http://www.w3.org/2001/XMLSchema" xmlns:p="http://schemas.microsoft.com/office/2006/metadata/properties" xmlns:ns1="http://schemas.microsoft.com/sharepoint/v3" xmlns:ns2="71af3243-3dd4-4a8d-8c0d-dd76da1f02a5" xmlns:ns3="16c05727-aa75-4e4a-9b5f-8a80a1165891" xmlns:ns4="230e9df3-be65-4c73-a93b-d1236ebd677e" targetNamespace="http://schemas.microsoft.com/office/2006/metadata/properties" ma:root="true" ma:fieldsID="3b340c7101c92c5120abd06486f94548" ns1:_="" ns2:_="" ns3:_="" ns4:_="">
     <xsd:import namespace="http://schemas.microsoft.com/sharepoint/v3"/>
@@ -29199,32 +29196,43 @@
 </ct:contentTypeSchema>
 </file>
 
-<file path=customXml/item3.xml><?xml version="1.0" encoding="utf-8"?>
-<?mso-contentType ?>
-<FormTemplates xmlns="http://schemas.microsoft.com/sharepoint/v3/contenttype/forms">
-  <Display>DocumentLibraryForm</Display>
-  <Edit>DocumentLibraryForm</Edit>
-  <New>DocumentLibraryForm</New>
-</FormTemplates>
-</file>
-
 <file path=customXml/item4.xml><?xml version="1.0" encoding="utf-8"?>
-<b:Sources xmlns:b="http://schemas.openxmlformats.org/officeDocument/2006/bibliography" xmlns="http://schemas.openxmlformats.org/officeDocument/2006/bibliography" SelectedStyle="\APASixthEditionOfficeOnline.xsl" StyleName="APA" Version="6"/>
+<p:properties xmlns:p="http://schemas.microsoft.com/office/2006/metadata/properties" xmlns:xsi="http://www.w3.org/2001/XMLSchema-instance" xmlns:pc="http://schemas.microsoft.com/office/infopath/2007/PartnerControls">
+  <documentManagement>
+    <_ip_UnifiedCompliancePolicyUIAction xmlns="http://schemas.microsoft.com/sharepoint/v3" xsi:nil="true"/>
+    <Image xmlns="71af3243-3dd4-4a8d-8c0d-dd76da1f02a5">
+      <Url xsi:nil="true"/>
+      <Description xsi:nil="true"/>
+    </Image>
+    <Status xmlns="71af3243-3dd4-4a8d-8c0d-dd76da1f02a5">Not started</Status>
+    <Background xmlns="71af3243-3dd4-4a8d-8c0d-dd76da1f02a5">false</Background>
+    <_ip_UnifiedCompliancePolicyProperties xmlns="http://schemas.microsoft.com/sharepoint/v3" xsi:nil="true"/>
+    <ImageTagsTaxHTField xmlns="71af3243-3dd4-4a8d-8c0d-dd76da1f02a5">
+      <Terms xmlns="http://schemas.microsoft.com/office/infopath/2007/PartnerControls"/>
+    </ImageTagsTaxHTField>
+    <TaxCatchAll xmlns="230e9df3-be65-4c73-a93b-d1236ebd677e" xsi:nil="true"/>
+    <MediaServiceKeyPoints xmlns="71af3243-3dd4-4a8d-8c0d-dd76da1f02a5" xsi:nil="true"/>
+  </documentManagement>
+</p:properties>
 </file>
 
 <file path=customXml/itemProps1.xml><?xml version="1.0" encoding="utf-8"?>
-<ds:datastoreItem xmlns:ds="http://schemas.openxmlformats.org/officeDocument/2006/customXml" ds:itemID="{A9893E80-0AB2-4C42-8D6E-F0C64251EDE9}">
+<ds:datastoreItem xmlns:ds="http://schemas.openxmlformats.org/officeDocument/2006/customXml" ds:itemID="{B690CEF4-07C7-4C0C-A6BB-7328017E8EDA}">
   <ds:schemaRefs>
-    <ds:schemaRef ds:uri="http://schemas.microsoft.com/office/2006/metadata/properties"/>
-    <ds:schemaRef ds:uri="http://schemas.microsoft.com/office/infopath/2007/PartnerControls"/>
-    <ds:schemaRef ds:uri="http://schemas.microsoft.com/sharepoint/v3"/>
-    <ds:schemaRef ds:uri="71af3243-3dd4-4a8d-8c0d-dd76da1f02a5"/>
-    <ds:schemaRef ds:uri="230e9df3-be65-4c73-a93b-d1236ebd677e"/>
+    <ds:schemaRef ds:uri="http://schemas.openxmlformats.org/officeDocument/2006/bibliography"/>
   </ds:schemaRefs>
 </ds:datastoreItem>
 </file>
 
 <file path=customXml/itemProps2.xml><?xml version="1.0" encoding="utf-8"?>
+<ds:datastoreItem xmlns:ds="http://schemas.openxmlformats.org/officeDocument/2006/customXml" ds:itemID="{AABE5AEB-BD32-46FB-B4E8-5C314C3FA503}">
+  <ds:schemaRefs>
+    <ds:schemaRef ds:uri="http://schemas.microsoft.com/sharepoint/v3/contenttype/forms"/>
+  </ds:schemaRefs>
+</ds:datastoreItem>
+</file>
+
+<file path=customXml/itemProps3.xml><?xml version="1.0" encoding="utf-8"?>
 <ds:datastoreItem xmlns:ds="http://schemas.openxmlformats.org/officeDocument/2006/customXml" ds:itemID="{46268ACC-32FC-4261-BF80-5F6DE34E1C11}">
   <ds:schemaRefs>
     <ds:schemaRef ds:uri="http://schemas.microsoft.com/office/2006/metadata/contentType"/>
@@ -29245,18 +29253,14 @@
 </ds:datastoreItem>
 </file>
 
-<file path=customXml/itemProps3.xml><?xml version="1.0" encoding="utf-8"?>
-<ds:datastoreItem xmlns:ds="http://schemas.openxmlformats.org/officeDocument/2006/customXml" ds:itemID="{AABE5AEB-BD32-46FB-B4E8-5C314C3FA503}">
+<file path=customXml/itemProps4.xml><?xml version="1.0" encoding="utf-8"?>
+<ds:datastoreItem xmlns:ds="http://schemas.openxmlformats.org/officeDocument/2006/customXml" ds:itemID="{A9893E80-0AB2-4C42-8D6E-F0C64251EDE9}">
   <ds:schemaRefs>
-    <ds:schemaRef ds:uri="http://schemas.microsoft.com/sharepoint/v3/contenttype/forms"/>
-  </ds:schemaRefs>
-</ds:datastoreItem>
-</file>
-
-<file path=customXml/itemProps4.xml><?xml version="1.0" encoding="utf-8"?>
-<ds:datastoreItem xmlns:ds="http://schemas.openxmlformats.org/officeDocument/2006/customXml" ds:itemID="{B690CEF4-07C7-4C0C-A6BB-7328017E8EDA}">
-  <ds:schemaRefs>
-    <ds:schemaRef ds:uri="http://schemas.openxmlformats.org/officeDocument/2006/bibliography"/>
+    <ds:schemaRef ds:uri="http://schemas.microsoft.com/office/2006/metadata/properties"/>
+    <ds:schemaRef ds:uri="http://schemas.microsoft.com/office/infopath/2007/PartnerControls"/>
+    <ds:schemaRef ds:uri="http://schemas.microsoft.com/sharepoint/v3"/>
+    <ds:schemaRef ds:uri="71af3243-3dd4-4a8d-8c0d-dd76da1f02a5"/>
+    <ds:schemaRef ds:uri="230e9df3-be65-4c73-a93b-d1236ebd677e"/>
   </ds:schemaRefs>
 </ds:datastoreItem>
 </file>

</xml_diff>